<commit_message>
Added Armor Tiles, began adding items to item data base
</commit_message>
<xml_diff>
--- a/Docs/Enchantment List.docx
+++ b/Docs/Enchantment List.docx
@@ -2576,39 +2576,1892 @@
         </w:numPr>
       </w:pPr>
       <w:r>
-        <w:t>Hits heal you for 30</w:t>
-      </w:r>
+        <w:t>Hits heal you for 30% of their damage</w:t>
+      </w:r>
+    </w:p>
+    <w:p>
+      <w:pPr>
+        <w:pStyle w:val="ListParagraph"/>
+        <w:numPr>
+          <w:ilvl w:val="1"/>
+          <w:numId w:val="1"/>
+        </w:numPr>
+      </w:pPr>
+      <w:r>
+        <w:t>Vampire</w:t>
+      </w:r>
+    </w:p>
+    <w:p>
+      <w:pPr>
+        <w:pStyle w:val="ListParagraph"/>
+        <w:numPr>
+          <w:ilvl w:val="2"/>
+          <w:numId w:val="1"/>
+        </w:numPr>
+      </w:pPr>
+      <w:r>
+        <w:t>He</w:t>
+      </w:r>
+      <w:r>
+        <w:t>als for 15% of the damage you deal</w:t>
+      </w:r>
+      <w:r>
+        <w:t>.</w:t>
+      </w:r>
+    </w:p>
+    <w:p>
+      <w:pPr>
+        <w:pStyle w:val="ListParagraph"/>
+        <w:numPr>
+          <w:ilvl w:val="1"/>
+          <w:numId w:val="1"/>
+        </w:numPr>
+      </w:pPr>
+      <w:r>
+        <w:t>Darkness- Passive</w:t>
+      </w:r>
+    </w:p>
+    <w:p>
+      <w:pPr>
+        <w:pStyle w:val="ListParagraph"/>
+        <w:numPr>
+          <w:ilvl w:val="2"/>
+          <w:numId w:val="1"/>
+        </w:numPr>
+      </w:pPr>
+      <w:r>
+        <w:t>Increases Elemental Bonus Shadow Damage by 100%</w:t>
+      </w:r>
+    </w:p>
+    <w:p>
+      <w:pPr>
+        <w:pStyle w:val="ListParagraph"/>
+        <w:numPr>
+          <w:ilvl w:val="1"/>
+          <w:numId w:val="1"/>
+        </w:numPr>
+      </w:pPr>
+      <w:r>
+        <w:t>Glow</w:t>
+      </w:r>
+    </w:p>
+    <w:p>
+      <w:pPr>
+        <w:pStyle w:val="ListParagraph"/>
+        <w:numPr>
+          <w:ilvl w:val="2"/>
+          <w:numId w:val="1"/>
+        </w:numPr>
+      </w:pPr>
+      <w:r>
+        <w:t>Increases</w:t>
+      </w:r>
+      <w:r>
+        <w:t xml:space="preserve"> bonus Resist Shadow by 100</w:t>
+      </w:r>
+    </w:p>
+    <w:p>
+      <w:pPr>
+        <w:pStyle w:val="ListParagraph"/>
+        <w:numPr>
+          <w:ilvl w:val="1"/>
+          <w:numId w:val="1"/>
+        </w:numPr>
+      </w:pPr>
+      <w:r>
+        <w:t>Shade- Passive</w:t>
+      </w:r>
+    </w:p>
+    <w:p>
+      <w:pPr>
+        <w:pStyle w:val="ListParagraph"/>
+        <w:numPr>
+          <w:ilvl w:val="2"/>
+          <w:numId w:val="1"/>
+        </w:numPr>
+      </w:pPr>
+      <w:r>
+        <w:t>Increases Resist Shadow damage by 100%</w:t>
+      </w:r>
+    </w:p>
+    <w:p>
+      <w:pPr>
+        <w:pStyle w:val="ListParagraph"/>
+        <w:numPr>
+          <w:ilvl w:val="2"/>
+          <w:numId w:val="1"/>
+        </w:numPr>
+      </w:pPr>
+      <w:r>
+        <w:t>Reduces Blind Time</w:t>
+      </w:r>
+    </w:p>
+    <w:p>
+      <w:pPr>
+        <w:pStyle w:val="ListParagraph"/>
+        <w:numPr>
+          <w:ilvl w:val="1"/>
+          <w:numId w:val="1"/>
+        </w:numPr>
+      </w:pPr>
+      <w:r>
+        <w:lastRenderedPageBreak/>
+        <w:t>Cursed</w:t>
+      </w:r>
+    </w:p>
+    <w:p>
+      <w:pPr>
+        <w:pStyle w:val="ListParagraph"/>
+        <w:numPr>
+          <w:ilvl w:val="2"/>
+          <w:numId w:val="1"/>
+        </w:numPr>
+      </w:pPr>
+      <w:r>
+        <w:t>Lowers enemy GP damage by a percentage.</w:t>
+      </w:r>
+    </w:p>
+    <w:p>
+      <w:pPr>
+        <w:pStyle w:val="ListParagraph"/>
+        <w:numPr>
+          <w:ilvl w:val="1"/>
+          <w:numId w:val="1"/>
+        </w:numPr>
+      </w:pPr>
+      <w:r>
+        <w:t>Eclipse</w:t>
+      </w:r>
+    </w:p>
+    <w:p>
+      <w:pPr>
+        <w:pStyle w:val="ListParagraph"/>
+        <w:numPr>
+          <w:ilvl w:val="2"/>
+          <w:numId w:val="1"/>
+        </w:numPr>
+      </w:pPr>
+      <w:r>
+        <w:t>Creates an aura of darkness that does shadow damage over time.</w:t>
+      </w:r>
+    </w:p>
+    <w:p>
+      <w:pPr>
+        <w:pStyle w:val="ListParagraph"/>
+        <w:numPr>
+          <w:ilvl w:val="1"/>
+          <w:numId w:val="1"/>
+        </w:numPr>
+      </w:pPr>
+      <w:r>
+        <w:t>Fade</w:t>
+      </w:r>
+    </w:p>
+    <w:p>
+      <w:pPr>
+        <w:pStyle w:val="ListParagraph"/>
+        <w:numPr>
+          <w:ilvl w:val="2"/>
+          <w:numId w:val="1"/>
+        </w:numPr>
+      </w:pPr>
+      <w:r>
+        <w:t>Small chance to avoid all damage</w:t>
+      </w:r>
+    </w:p>
+    <w:p>
+      <w:pPr>
+        <w:pStyle w:val="ListParagraph"/>
+        <w:numPr>
+          <w:ilvl w:val="1"/>
+          <w:numId w:val="1"/>
+        </w:numPr>
+      </w:pPr>
+      <w:r>
+        <w:t>Fracture</w:t>
+      </w:r>
+    </w:p>
+    <w:p>
+      <w:pPr>
+        <w:pStyle w:val="ListParagraph"/>
+        <w:numPr>
+          <w:ilvl w:val="2"/>
+          <w:numId w:val="1"/>
+        </w:numPr>
+      </w:pPr>
+      <w:r>
+        <w:t xml:space="preserve">Chance to lowers enemy resistance by </w:t>
+      </w:r>
+      <w:r>
+        <w:t>1</w:t>
+      </w:r>
+      <w:r>
+        <w:t>5% for 5 seconds</w:t>
+      </w:r>
+    </w:p>
+    <w:p>
+      <w:pPr>
+        <w:pStyle w:val="ListParagraph"/>
+        <w:numPr>
+          <w:ilvl w:val="1"/>
+          <w:numId w:val="1"/>
+        </w:numPr>
+      </w:pPr>
+      <w:r>
+        <w:t>Fright</w:t>
+      </w:r>
+    </w:p>
+    <w:p>
+      <w:pPr>
+        <w:pStyle w:val="ListParagraph"/>
+        <w:numPr>
+          <w:ilvl w:val="2"/>
+          <w:numId w:val="1"/>
+        </w:numPr>
+      </w:pPr>
+      <w:r>
+        <w:t>Enemies run away in fear for 3 seconds.</w:t>
+      </w:r>
+    </w:p>
+    <w:p>
+      <w:pPr>
+        <w:pStyle w:val="ListParagraph"/>
+        <w:numPr>
+          <w:ilvl w:val="1"/>
+          <w:numId w:val="1"/>
+        </w:numPr>
+      </w:pPr>
+      <w:r>
+        <w:t>Shadow Bolt</w:t>
+      </w:r>
+    </w:p>
+    <w:p>
+      <w:pPr>
+        <w:pStyle w:val="ListParagraph"/>
+        <w:numPr>
+          <w:ilvl w:val="2"/>
+          <w:numId w:val="1"/>
+        </w:numPr>
+      </w:pPr>
+      <w:r>
+        <w:t>Throw a projectile from your weapon</w:t>
+      </w:r>
+    </w:p>
+    <w:p>
+      <w:pPr>
+        <w:pStyle w:val="ListParagraph"/>
+        <w:numPr>
+          <w:ilvl w:val="1"/>
+          <w:numId w:val="1"/>
+        </w:numPr>
+      </w:pPr>
+      <w:r>
+        <w:t>Shadow Skin</w:t>
+      </w:r>
+    </w:p>
+    <w:p>
+      <w:pPr>
+        <w:pStyle w:val="ListParagraph"/>
+        <w:numPr>
+          <w:ilvl w:val="2"/>
+          <w:numId w:val="1"/>
+        </w:numPr>
+      </w:pPr>
+      <w:r>
+        <w:t>Increases Armor by 50%</w:t>
+      </w:r>
+    </w:p>
+    <w:p>
+      <w:pPr>
+        <w:pStyle w:val="ListParagraph"/>
+        <w:numPr>
+          <w:ilvl w:val="2"/>
+          <w:numId w:val="1"/>
+        </w:numPr>
+      </w:pPr>
+      <w:r>
+        <w:t>Increases Resist Shadow damage by 50%</w:t>
+      </w:r>
+    </w:p>
+    <w:p>
+      <w:pPr>
+        <w:pStyle w:val="ListParagraph"/>
+        <w:numPr>
+          <w:ilvl w:val="0"/>
+          <w:numId w:val="1"/>
+        </w:numPr>
+      </w:pPr>
+      <w:r>
+        <w:t>Light</w:t>
+      </w:r>
+    </w:p>
+    <w:p>
+      <w:pPr>
+        <w:pStyle w:val="ListParagraph"/>
+        <w:numPr>
+          <w:ilvl w:val="1"/>
+          <w:numId w:val="1"/>
+        </w:numPr>
+      </w:pPr>
+      <w:r>
+        <w:t>Shin</w:t>
+      </w:r>
+      <w:r>
+        <w:t>y</w:t>
+      </w:r>
+    </w:p>
+    <w:p>
+      <w:pPr>
+        <w:pStyle w:val="ListParagraph"/>
+        <w:numPr>
+          <w:ilvl w:val="2"/>
+          <w:numId w:val="1"/>
+        </w:numPr>
+      </w:pPr>
+      <w:proofErr w:type="spellStart"/>
+      <w:r>
+        <w:t>Damae</w:t>
+      </w:r>
+      <w:proofErr w:type="spellEnd"/>
+      <w:r>
+        <w:t xml:space="preserve"> 1-3</w:t>
+      </w:r>
+    </w:p>
+    <w:p>
+      <w:pPr>
+        <w:pStyle w:val="ListParagraph"/>
+        <w:numPr>
+          <w:ilvl w:val="2"/>
+          <w:numId w:val="1"/>
+        </w:numPr>
+      </w:pPr>
+      <w:proofErr w:type="spellStart"/>
+      <w:r>
+        <w:t>Debuff</w:t>
+      </w:r>
+      <w:proofErr w:type="spellEnd"/>
+      <w:r>
+        <w:t>: Blind</w:t>
+      </w:r>
+    </w:p>
+    <w:p>
+      <w:pPr>
+        <w:pStyle w:val="ListParagraph"/>
+        <w:numPr>
+          <w:ilvl w:val="1"/>
+          <w:numId w:val="1"/>
+        </w:numPr>
+      </w:pPr>
+      <w:r>
+        <w:t>Luminous</w:t>
+      </w:r>
+    </w:p>
+    <w:p>
+      <w:pPr>
+        <w:pStyle w:val="ListParagraph"/>
+        <w:numPr>
+          <w:ilvl w:val="2"/>
+          <w:numId w:val="1"/>
+        </w:numPr>
+      </w:pPr>
+      <w:r>
+        <w:t>Shoots out ball of white energy</w:t>
+      </w:r>
+    </w:p>
+    <w:p>
+      <w:pPr>
+        <w:pStyle w:val="ListParagraph"/>
+        <w:numPr>
+          <w:ilvl w:val="1"/>
+          <w:numId w:val="1"/>
+        </w:numPr>
+      </w:pPr>
+      <w:r>
+        <w:t>Shining</w:t>
+      </w:r>
+    </w:p>
+    <w:p>
+      <w:pPr>
+        <w:pStyle w:val="ListParagraph"/>
+        <w:numPr>
+          <w:ilvl w:val="2"/>
+          <w:numId w:val="1"/>
+        </w:numPr>
+      </w:pPr>
+      <w:r>
+        <w:t>Reveals invisible enemies</w:t>
+      </w:r>
+    </w:p>
+    <w:p>
+      <w:pPr>
+        <w:pStyle w:val="ListParagraph"/>
+        <w:numPr>
+          <w:ilvl w:val="1"/>
+          <w:numId w:val="1"/>
+        </w:numPr>
+      </w:pPr>
+      <w:r>
+        <w:t>Blessings</w:t>
+      </w:r>
+    </w:p>
+    <w:p>
+      <w:pPr>
+        <w:pStyle w:val="ListParagraph"/>
+        <w:numPr>
+          <w:ilvl w:val="2"/>
+          <w:numId w:val="1"/>
+        </w:numPr>
+      </w:pPr>
+      <w:r>
+        <w:t>Increases Glory</w:t>
+      </w:r>
+      <w:r>
+        <w:t xml:space="preserve"> by 1</w:t>
+      </w:r>
+    </w:p>
+    <w:p>
+      <w:pPr>
+        <w:pStyle w:val="ListParagraph"/>
+        <w:numPr>
+          <w:ilvl w:val="1"/>
+          <w:numId w:val="1"/>
+        </w:numPr>
+      </w:pPr>
+      <w:r>
+        <w:t>Flash</w:t>
+      </w:r>
+    </w:p>
+    <w:p>
+      <w:pPr>
+        <w:pStyle w:val="ListParagraph"/>
+        <w:numPr>
+          <w:ilvl w:val="2"/>
+          <w:numId w:val="1"/>
+        </w:numPr>
+      </w:pPr>
+      <w:proofErr w:type="spellStart"/>
+      <w:r>
+        <w:t>Debuff</w:t>
+      </w:r>
+      <w:proofErr w:type="spellEnd"/>
+      <w:r>
+        <w:t>: Blind</w:t>
+      </w:r>
+    </w:p>
+    <w:p>
+      <w:pPr>
+        <w:pStyle w:val="ListParagraph"/>
+        <w:numPr>
+          <w:ilvl w:val="1"/>
+          <w:numId w:val="1"/>
+        </w:numPr>
+      </w:pPr>
+      <w:r>
+        <w:t>Solar</w:t>
+      </w:r>
+    </w:p>
+    <w:p>
+      <w:pPr>
+        <w:pStyle w:val="ListParagraph"/>
+        <w:numPr>
+          <w:ilvl w:val="2"/>
+          <w:numId w:val="1"/>
+        </w:numPr>
+      </w:pPr>
+      <w:r>
+        <w:t>Increases summon GP regeneration</w:t>
+      </w:r>
+    </w:p>
+    <w:p>
+      <w:pPr>
+        <w:pStyle w:val="ListParagraph"/>
+        <w:numPr>
+          <w:ilvl w:val="1"/>
+          <w:numId w:val="1"/>
+        </w:numPr>
+      </w:pPr>
+      <w:r>
+        <w:t>Healing</w:t>
+      </w:r>
+    </w:p>
+    <w:p>
+      <w:pPr>
+        <w:pStyle w:val="ListParagraph"/>
+        <w:numPr>
+          <w:ilvl w:val="2"/>
+          <w:numId w:val="1"/>
+        </w:numPr>
+      </w:pPr>
+      <w:r>
+        <w:t>Heals 1 HP over time.</w:t>
+      </w:r>
+    </w:p>
+    <w:p>
+      <w:pPr>
+        <w:pStyle w:val="ListParagraph"/>
+        <w:numPr>
+          <w:ilvl w:val="1"/>
+          <w:numId w:val="1"/>
+        </w:numPr>
+      </w:pPr>
+      <w:r>
+        <w:t>Energizer</w:t>
+      </w:r>
+    </w:p>
+    <w:p>
+      <w:pPr>
+        <w:pStyle w:val="ListParagraph"/>
+        <w:numPr>
+          <w:ilvl w:val="2"/>
+          <w:numId w:val="1"/>
+        </w:numPr>
+      </w:pPr>
+      <w:r>
+        <w:t>You can charge attacks.</w:t>
+      </w:r>
+    </w:p>
+    <w:p>
+      <w:pPr>
+        <w:pStyle w:val="ListParagraph"/>
+        <w:numPr>
+          <w:ilvl w:val="2"/>
+          <w:numId w:val="1"/>
+        </w:numPr>
+      </w:pPr>
+      <w:r>
+        <w:t>Damage increase by 30% every second for a maximum of 3 seconds.</w:t>
+      </w:r>
+    </w:p>
+    <w:p>
+      <w:pPr>
+        <w:pStyle w:val="ListParagraph"/>
+        <w:numPr>
+          <w:ilvl w:val="1"/>
+          <w:numId w:val="1"/>
+        </w:numPr>
+      </w:pPr>
+      <w:r>
+        <w:t>Blinds</w:t>
+      </w:r>
+    </w:p>
+    <w:p>
+      <w:pPr>
+        <w:pStyle w:val="ListParagraph"/>
+        <w:numPr>
+          <w:ilvl w:val="2"/>
+          <w:numId w:val="1"/>
+        </w:numPr>
+      </w:pPr>
+      <w:r>
+        <w:t>Increases Light resistance by 1-5</w:t>
+      </w:r>
+    </w:p>
+    <w:p>
+      <w:pPr>
+        <w:pStyle w:val="ListParagraph"/>
+        <w:numPr>
+          <w:ilvl w:val="1"/>
+          <w:numId w:val="1"/>
+        </w:numPr>
+      </w:pPr>
+      <w:r>
+        <w:t>Tinted</w:t>
+      </w:r>
+    </w:p>
+    <w:p>
+      <w:pPr>
+        <w:pStyle w:val="ListParagraph"/>
+        <w:numPr>
+          <w:ilvl w:val="2"/>
+          <w:numId w:val="1"/>
+        </w:numPr>
+      </w:pPr>
+      <w:r>
+        <w:t>Increases Light resistance</w:t>
+      </w:r>
+      <w:r>
+        <w:t xml:space="preserve"> bonus</w:t>
+      </w:r>
+      <w:r>
+        <w:t xml:space="preserve"> by 100%</w:t>
+      </w:r>
+    </w:p>
+    <w:p>
+      <w:pPr>
+        <w:pStyle w:val="ListParagraph"/>
+        <w:numPr>
+          <w:ilvl w:val="1"/>
+          <w:numId w:val="1"/>
+        </w:numPr>
+      </w:pPr>
+      <w:r>
+        <w:t>Repair</w:t>
+      </w:r>
+    </w:p>
+    <w:p>
+      <w:pPr>
+        <w:pStyle w:val="ListParagraph"/>
+        <w:numPr>
+          <w:ilvl w:val="2"/>
+          <w:numId w:val="1"/>
+        </w:numPr>
+      </w:pPr>
+      <w:r>
+        <w:t>Chance on strike to increase HP regeneration</w:t>
+      </w:r>
+    </w:p>
+    <w:p>
+      <w:pPr>
+        <w:pStyle w:val="ListParagraph"/>
+        <w:numPr>
+          <w:ilvl w:val="1"/>
+          <w:numId w:val="1"/>
+        </w:numPr>
+      </w:pPr>
+      <w:r>
+        <w:t>Chastened</w:t>
+      </w:r>
+    </w:p>
+    <w:p>
+      <w:pPr>
+        <w:pStyle w:val="ListParagraph"/>
+        <w:numPr>
+          <w:ilvl w:val="2"/>
+          <w:numId w:val="1"/>
+        </w:numPr>
+      </w:pPr>
+      <w:r>
+        <w:t>GP damage increased by 50%</w:t>
+      </w:r>
+    </w:p>
+    <w:p>
+      <w:pPr>
+        <w:pStyle w:val="ListParagraph"/>
+        <w:numPr>
+          <w:ilvl w:val="1"/>
+          <w:numId w:val="1"/>
+        </w:numPr>
+      </w:pPr>
+      <w:proofErr w:type="spellStart"/>
+      <w:r>
+        <w:lastRenderedPageBreak/>
+        <w:t>Virture</w:t>
+      </w:r>
+      <w:proofErr w:type="spellEnd"/>
+    </w:p>
+    <w:p>
+      <w:pPr>
+        <w:pStyle w:val="ListParagraph"/>
+        <w:numPr>
+          <w:ilvl w:val="2"/>
+          <w:numId w:val="1"/>
+        </w:numPr>
+      </w:pPr>
+      <w:r>
+        <w:t xml:space="preserve">Increased Melee </w:t>
+      </w:r>
+      <w:proofErr w:type="spellStart"/>
+      <w:r>
+        <w:t>Crit</w:t>
+      </w:r>
+      <w:proofErr w:type="spellEnd"/>
+      <w:r>
+        <w:t xml:space="preserve"> Bonus Damage</w:t>
+      </w:r>
+    </w:p>
+    <w:p>
+      <w:pPr>
+        <w:pStyle w:val="ListParagraph"/>
+        <w:numPr>
+          <w:ilvl w:val="1"/>
+          <w:numId w:val="1"/>
+        </w:numPr>
+      </w:pPr>
+      <w:r>
+        <w:t>Hallowed</w:t>
+      </w:r>
+    </w:p>
+    <w:p>
+      <w:pPr>
+        <w:pStyle w:val="ListParagraph"/>
+        <w:numPr>
+          <w:ilvl w:val="2"/>
+          <w:numId w:val="1"/>
+        </w:numPr>
+      </w:pPr>
+      <w:r>
+        <w:t>Increased damage to undead</w:t>
+      </w:r>
+    </w:p>
+    <w:p>
+      <w:pPr>
+        <w:pStyle w:val="ListParagraph"/>
+        <w:numPr>
+          <w:ilvl w:val="1"/>
+          <w:numId w:val="1"/>
+        </w:numPr>
+      </w:pPr>
+      <w:r>
+        <w:t>Antidote</w:t>
+      </w:r>
+    </w:p>
+    <w:p>
+      <w:pPr>
+        <w:pStyle w:val="ListParagraph"/>
+        <w:numPr>
+          <w:ilvl w:val="2"/>
+          <w:numId w:val="1"/>
+        </w:numPr>
+      </w:pPr>
+      <w:r>
+        <w:t>Lower Poison timer</w:t>
+      </w:r>
+    </w:p>
+    <w:p>
+      <w:pPr>
+        <w:pStyle w:val="ListParagraph"/>
+        <w:numPr>
+          <w:ilvl w:val="1"/>
+          <w:numId w:val="1"/>
+        </w:numPr>
+      </w:pPr>
+      <w:r>
+        <w:t>Soul Chain</w:t>
+      </w:r>
+    </w:p>
+    <w:p>
+      <w:pPr>
+        <w:pStyle w:val="ListParagraph"/>
+        <w:numPr>
+          <w:ilvl w:val="2"/>
+          <w:numId w:val="1"/>
+        </w:numPr>
+      </w:pPr>
+      <w:r>
+        <w:t>Damage you receive is divided between your summons.</w:t>
+      </w:r>
+    </w:p>
+    <w:p>
+      <w:pPr>
+        <w:pStyle w:val="ListParagraph"/>
+        <w:numPr>
+          <w:ilvl w:val="1"/>
+          <w:numId w:val="1"/>
+        </w:numPr>
+      </w:pPr>
+      <w:r>
+        <w:t>Hearty</w:t>
+      </w:r>
+    </w:p>
+    <w:p>
+      <w:pPr>
+        <w:pStyle w:val="ListParagraph"/>
+        <w:numPr>
+          <w:ilvl w:val="2"/>
+          <w:numId w:val="1"/>
+        </w:numPr>
+      </w:pPr>
+      <w:r>
+        <w:t>Increased Max HP by 100%</w:t>
+      </w:r>
+    </w:p>
+    <w:p>
+      <w:pPr>
+        <w:pStyle w:val="ListParagraph"/>
+        <w:numPr>
+          <w:ilvl w:val="0"/>
+          <w:numId w:val="1"/>
+        </w:numPr>
+      </w:pPr>
+      <w:proofErr w:type="spellStart"/>
+      <w:r>
+        <w:t>Misc</w:t>
+      </w:r>
+      <w:proofErr w:type="spellEnd"/>
+    </w:p>
+    <w:p>
+      <w:pPr>
+        <w:pStyle w:val="ListParagraph"/>
+        <w:numPr>
+          <w:ilvl w:val="1"/>
+          <w:numId w:val="1"/>
+        </w:numPr>
+      </w:pPr>
+      <w:r>
+        <w:t>Tithe</w:t>
+      </w:r>
+    </w:p>
+    <w:p>
+      <w:pPr>
+        <w:pStyle w:val="ListParagraph"/>
+        <w:numPr>
+          <w:ilvl w:val="2"/>
+          <w:numId w:val="1"/>
+        </w:numPr>
+      </w:pPr>
+      <w:r>
+        <w:t>Increases Gold drops by 100%</w:t>
+      </w:r>
+    </w:p>
+    <w:p>
+      <w:pPr>
+        <w:pStyle w:val="ListParagraph"/>
+        <w:numPr>
+          <w:ilvl w:val="1"/>
+          <w:numId w:val="1"/>
+        </w:numPr>
+      </w:pPr>
+      <w:r>
+        <w:t>Age</w:t>
+      </w:r>
+    </w:p>
+    <w:p>
+      <w:pPr>
+        <w:pStyle w:val="ListParagraph"/>
+        <w:numPr>
+          <w:ilvl w:val="2"/>
+          <w:numId w:val="1"/>
+        </w:numPr>
+      </w:pPr>
+      <w:r>
+        <w:t xml:space="preserve">Increases Experience earned by </w:t>
+      </w:r>
+      <w:r>
+        <w:t>1</w:t>
+      </w:r>
+      <w:r>
+        <w:t>50%</w:t>
+      </w:r>
+    </w:p>
+    <w:p>
+      <w:pPr>
+        <w:pStyle w:val="ListParagraph"/>
+        <w:numPr>
+          <w:ilvl w:val="1"/>
+          <w:numId w:val="1"/>
+        </w:numPr>
+      </w:pPr>
+      <w:r>
+        <w:t>Barrier</w:t>
+      </w:r>
+    </w:p>
+    <w:p>
+      <w:pPr>
+        <w:pStyle w:val="ListParagraph"/>
+        <w:numPr>
+          <w:ilvl w:val="2"/>
+          <w:numId w:val="1"/>
+        </w:numPr>
+      </w:pPr>
+      <w:r>
+        <w:t>Reflects magic damage to surrounding enemies.</w:t>
+      </w:r>
+    </w:p>
+    <w:p>
+      <w:pPr>
+        <w:pStyle w:val="ListParagraph"/>
+        <w:numPr>
+          <w:ilvl w:val="1"/>
+          <w:numId w:val="1"/>
+        </w:numPr>
+      </w:pPr>
+      <w:r>
+        <w:t>Reflex</w:t>
+      </w:r>
+    </w:p>
+    <w:p>
+      <w:pPr>
+        <w:pStyle w:val="ListParagraph"/>
+        <w:numPr>
+          <w:ilvl w:val="2"/>
+          <w:numId w:val="1"/>
+        </w:numPr>
+      </w:pPr>
+      <w:r>
+        <w:t>Blocking has a chance to reflect melee damage back to attacker.</w:t>
+      </w:r>
+    </w:p>
+    <w:p>
+      <w:pPr>
+        <w:pStyle w:val="ListParagraph"/>
+        <w:numPr>
+          <w:ilvl w:val="1"/>
+          <w:numId w:val="1"/>
+        </w:numPr>
+      </w:pPr>
+      <w:r>
+        <w:t>Reaper</w:t>
+      </w:r>
+    </w:p>
+    <w:p>
+      <w:pPr>
+        <w:pStyle w:val="ListParagraph"/>
+        <w:numPr>
+          <w:ilvl w:val="2"/>
+          <w:numId w:val="1"/>
+        </w:numPr>
+      </w:pPr>
+      <w:r>
+        <w:t>Increased chance to gain souls</w:t>
+      </w:r>
+    </w:p>
+    <w:p>
+      <w:pPr>
+        <w:pStyle w:val="ListParagraph"/>
+        <w:numPr>
+          <w:ilvl w:val="1"/>
+          <w:numId w:val="1"/>
+        </w:numPr>
+      </w:pPr>
+      <w:r>
+        <w:t>Fright</w:t>
+      </w:r>
+    </w:p>
+    <w:p>
+      <w:pPr>
+        <w:pStyle w:val="ListParagraph"/>
+        <w:numPr>
+          <w:ilvl w:val="2"/>
+          <w:numId w:val="1"/>
+        </w:numPr>
+      </w:pPr>
+      <w:r>
+        <w:t>Chance to make enemies run away</w:t>
+      </w:r>
+    </w:p>
+    <w:p>
+      <w:pPr>
+        <w:pStyle w:val="ListParagraph"/>
+        <w:numPr>
+          <w:ilvl w:val="1"/>
+          <w:numId w:val="1"/>
+        </w:numPr>
+      </w:pPr>
+      <w:r>
+        <w:t>Influence</w:t>
+      </w:r>
+    </w:p>
+    <w:p>
+      <w:pPr>
+        <w:pStyle w:val="ListParagraph"/>
+        <w:numPr>
+          <w:ilvl w:val="2"/>
+          <w:numId w:val="1"/>
+        </w:numPr>
+      </w:pPr>
+      <w:r>
+        <w:t>Snap circle increased</w:t>
+      </w:r>
+    </w:p>
+    <w:p>
+      <w:pPr>
+        <w:pStyle w:val="ListParagraph"/>
+        <w:numPr>
+          <w:ilvl w:val="1"/>
+          <w:numId w:val="1"/>
+        </w:numPr>
+      </w:pPr>
+      <w:r>
+        <w:t>Domain</w:t>
+      </w:r>
+    </w:p>
+    <w:p>
+      <w:pPr>
+        <w:pStyle w:val="ListParagraph"/>
+        <w:numPr>
+          <w:ilvl w:val="2"/>
+          <w:numId w:val="1"/>
+        </w:numPr>
+      </w:pPr>
+      <w:r>
+        <w:t>Converted enemy projectiles do 50% more damage.</w:t>
+      </w:r>
+    </w:p>
+    <w:p>
+      <w:pPr>
+        <w:pStyle w:val="ListParagraph"/>
+        <w:numPr>
+          <w:ilvl w:val="1"/>
+          <w:numId w:val="1"/>
+        </w:numPr>
+      </w:pPr>
+      <w:r>
+        <w:t>Bulwark</w:t>
+      </w:r>
+    </w:p>
+    <w:p>
+      <w:pPr>
+        <w:pStyle w:val="ListParagraph"/>
+        <w:numPr>
+          <w:ilvl w:val="2"/>
+          <w:numId w:val="1"/>
+        </w:numPr>
+      </w:pPr>
+      <w:r>
+        <w:t>Shield HP is increased by 200%</w:t>
+      </w:r>
+    </w:p>
+    <w:p>
+      <w:pPr>
+        <w:pStyle w:val="ListParagraph"/>
+        <w:numPr>
+          <w:ilvl w:val="1"/>
+          <w:numId w:val="1"/>
+        </w:numPr>
+      </w:pPr>
+      <w:r>
+        <w:t>Recharge</w:t>
+      </w:r>
+    </w:p>
+    <w:p>
+      <w:pPr>
+        <w:pStyle w:val="ListParagraph"/>
+        <w:numPr>
+          <w:ilvl w:val="2"/>
+          <w:numId w:val="1"/>
+        </w:numPr>
+      </w:pPr>
+      <w:r>
+        <w:t>Lowers Shield CD by 10%</w:t>
+      </w:r>
+    </w:p>
+    <w:p>
+      <w:pPr>
+        <w:pStyle w:val="ListParagraph"/>
+        <w:numPr>
+          <w:ilvl w:val="1"/>
+          <w:numId w:val="1"/>
+        </w:numPr>
+      </w:pPr>
+      <w:proofErr w:type="spellStart"/>
+      <w:r>
+        <w:t>Energi</w:t>
+      </w:r>
+      <w:proofErr w:type="spellEnd"/>
+    </w:p>
+    <w:p>
+      <w:pPr>
+        <w:pStyle w:val="ListParagraph"/>
+        <w:numPr>
+          <w:ilvl w:val="2"/>
+          <w:numId w:val="1"/>
+        </w:numPr>
+      </w:pPr>
+      <w:r>
+        <w:t>Shield Heal Rate increased by 100%</w:t>
+      </w:r>
+    </w:p>
+    <w:p>
+      <w:pPr>
+        <w:pStyle w:val="ListParagraph"/>
+        <w:numPr>
+          <w:ilvl w:val="0"/>
+          <w:numId w:val="1"/>
+        </w:numPr>
+      </w:pPr>
+      <w:r>
+        <w:t>Shield</w:t>
+      </w:r>
+    </w:p>
+    <w:p>
+      <w:pPr>
+        <w:pStyle w:val="ListParagraph"/>
+        <w:numPr>
+          <w:ilvl w:val="1"/>
+          <w:numId w:val="1"/>
+        </w:numPr>
+      </w:pPr>
+      <w:r>
+        <w:t>Shock</w:t>
+      </w:r>
+    </w:p>
+    <w:p>
+      <w:pPr>
+        <w:pStyle w:val="ListParagraph"/>
+        <w:numPr>
+          <w:ilvl w:val="2"/>
+          <w:numId w:val="1"/>
+        </w:numPr>
+      </w:pPr>
+      <w:r>
+        <w:t>Chance on blocking to deal wind damage</w:t>
+      </w:r>
+    </w:p>
+    <w:p>
+      <w:pPr>
+        <w:pStyle w:val="ListParagraph"/>
+        <w:numPr>
+          <w:ilvl w:val="1"/>
+          <w:numId w:val="1"/>
+        </w:numPr>
+      </w:pPr>
+      <w:proofErr w:type="spellStart"/>
+      <w:r>
+        <w:t>Vulcano</w:t>
+      </w:r>
+      <w:proofErr w:type="spellEnd"/>
+    </w:p>
+    <w:p>
+      <w:pPr>
+        <w:pStyle w:val="ListParagraph"/>
+        <w:numPr>
+          <w:ilvl w:val="2"/>
+          <w:numId w:val="1"/>
+        </w:numPr>
+      </w:pPr>
+      <w:r>
+        <w:t>Chance on blocking to deal fire damage</w:t>
+      </w:r>
+      <w:r>
+        <w:t xml:space="preserve"> to all nearby enemies.</w:t>
+      </w:r>
+    </w:p>
+    <w:p>
+      <w:pPr>
+        <w:pStyle w:val="ListParagraph"/>
+        <w:numPr>
+          <w:ilvl w:val="1"/>
+          <w:numId w:val="1"/>
+        </w:numPr>
+      </w:pPr>
+      <w:r>
+        <w:t>Burn</w:t>
+      </w:r>
+    </w:p>
+    <w:p>
+      <w:pPr>
+        <w:pStyle w:val="ListParagraph"/>
+        <w:numPr>
+          <w:ilvl w:val="2"/>
+          <w:numId w:val="1"/>
+        </w:numPr>
+      </w:pPr>
+      <w:r>
+        <w:t>Chance on block to shoot a fire ball.</w:t>
+      </w:r>
+    </w:p>
+    <w:p>
+      <w:pPr>
+        <w:pStyle w:val="ListParagraph"/>
+        <w:numPr>
+          <w:ilvl w:val="1"/>
+          <w:numId w:val="1"/>
+        </w:numPr>
+      </w:pPr>
+      <w:r>
+        <w:t>Floral</w:t>
+      </w:r>
+    </w:p>
+    <w:p>
+      <w:pPr>
+        <w:pStyle w:val="ListParagraph"/>
+        <w:numPr>
+          <w:ilvl w:val="2"/>
+          <w:numId w:val="1"/>
+        </w:numPr>
+      </w:pPr>
+      <w:r>
+        <w:t xml:space="preserve">Increase </w:t>
+      </w:r>
+      <w:proofErr w:type="spellStart"/>
+      <w:r>
+        <w:t>hp</w:t>
+      </w:r>
+      <w:proofErr w:type="spellEnd"/>
+      <w:r>
+        <w:t xml:space="preserve"> heal rate by 1.</w:t>
+      </w:r>
+    </w:p>
+    <w:p>
+      <w:pPr>
+        <w:pStyle w:val="ListParagraph"/>
+        <w:numPr>
+          <w:ilvl w:val="1"/>
+          <w:numId w:val="1"/>
+        </w:numPr>
+      </w:pPr>
+      <w:r>
+        <w:lastRenderedPageBreak/>
+        <w:t>Absorb</w:t>
+      </w:r>
+    </w:p>
+    <w:p>
+      <w:pPr>
+        <w:pStyle w:val="ListParagraph"/>
+        <w:numPr>
+          <w:ilvl w:val="2"/>
+          <w:numId w:val="1"/>
+        </w:numPr>
+      </w:pPr>
+      <w:r>
+        <w:t>Chance on block to restore 10% of damage blocked.</w:t>
+      </w:r>
+    </w:p>
+    <w:p>
+      <w:pPr>
+        <w:pStyle w:val="ListParagraph"/>
+        <w:numPr>
+          <w:ilvl w:val="1"/>
+          <w:numId w:val="1"/>
+        </w:numPr>
+      </w:pPr>
+      <w:r>
+        <w:t>Rash</w:t>
+      </w:r>
+    </w:p>
+    <w:p>
+      <w:pPr>
+        <w:pStyle w:val="ListParagraph"/>
+        <w:numPr>
+          <w:ilvl w:val="2"/>
+          <w:numId w:val="1"/>
+        </w:numPr>
+      </w:pPr>
+      <w:r>
+        <w:t>Chance on block to deal water damage</w:t>
+      </w:r>
+    </w:p>
+    <w:p>
+      <w:pPr>
+        <w:pStyle w:val="ListParagraph"/>
+        <w:numPr>
+          <w:ilvl w:val="1"/>
+          <w:numId w:val="1"/>
+        </w:numPr>
+      </w:pPr>
+      <w:r>
+        <w:t>Cold Snap</w:t>
+      </w:r>
+    </w:p>
+    <w:p>
+      <w:pPr>
+        <w:pStyle w:val="ListParagraph"/>
+        <w:numPr>
+          <w:ilvl w:val="2"/>
+          <w:numId w:val="1"/>
+        </w:numPr>
+      </w:pPr>
+      <w:r>
+        <w:t>Chance on block to freeze opponent</w:t>
+      </w:r>
+    </w:p>
+    <w:p>
+      <w:pPr>
+        <w:pStyle w:val="ListParagraph"/>
+        <w:numPr>
+          <w:ilvl w:val="1"/>
+          <w:numId w:val="1"/>
+        </w:numPr>
+      </w:pPr>
+      <w:r>
+        <w:t>Rite</w:t>
+      </w:r>
+    </w:p>
+    <w:p>
+      <w:pPr>
+        <w:pStyle w:val="ListParagraph"/>
+        <w:numPr>
+          <w:ilvl w:val="2"/>
+          <w:numId w:val="1"/>
+        </w:numPr>
+      </w:pPr>
+      <w:r>
+        <w:t>Chance on block to restore 10% of GP from the damage that was blocked</w:t>
+      </w:r>
+    </w:p>
+    <w:p>
+      <w:pPr>
+        <w:pStyle w:val="ListParagraph"/>
+        <w:numPr>
+          <w:ilvl w:val="1"/>
+          <w:numId w:val="1"/>
+        </w:numPr>
+      </w:pPr>
+      <w:r>
+        <w:t>Quake</w:t>
+      </w:r>
+      <w:r>
+        <w:t>r</w:t>
+      </w:r>
+    </w:p>
+    <w:p>
+      <w:pPr>
+        <w:pStyle w:val="ListParagraph"/>
+        <w:numPr>
+          <w:ilvl w:val="2"/>
+          <w:numId w:val="1"/>
+        </w:numPr>
+      </w:pPr>
       <w:bookmarkStart w:id="0" w:name="_GoBack"/>
       <w:bookmarkEnd w:id="0"/>
       <w:r>
-        <w:t>% of their damage</w:t>
-      </w:r>
-    </w:p>
-    <w:p>
-      <w:pPr>
-        <w:pStyle w:val="ListParagraph"/>
-        <w:numPr>
-          <w:ilvl w:val="1"/>
-          <w:numId w:val="1"/>
-        </w:numPr>
-      </w:pPr>
-      <w:r>
-        <w:t>Vampire</w:t>
-      </w:r>
-    </w:p>
-    <w:p>
-      <w:pPr>
-        <w:pStyle w:val="ListParagraph"/>
-        <w:numPr>
-          <w:ilvl w:val="2"/>
-          <w:numId w:val="1"/>
-        </w:numPr>
-      </w:pPr>
-      <w:r>
-        <w:t>He</w:t>
-      </w:r>
-      <w:r>
-        <w:t>als for 15% of the damage you deal</w:t>
+        <w:t>Chance on block to stun opponent</w:t>
+      </w:r>
+    </w:p>
+    <w:p>
+      <w:pPr>
+        <w:pStyle w:val="ListParagraph"/>
+        <w:numPr>
+          <w:ilvl w:val="1"/>
+          <w:numId w:val="1"/>
+        </w:numPr>
+      </w:pPr>
+      <w:r>
+        <w:t>Protection</w:t>
+      </w:r>
+    </w:p>
+    <w:p>
+      <w:pPr>
+        <w:pStyle w:val="ListParagraph"/>
+        <w:numPr>
+          <w:ilvl w:val="2"/>
+          <w:numId w:val="1"/>
+        </w:numPr>
+      </w:pPr>
+      <w:r>
+        <w:t>Increase shield HP by 100%</w:t>
+      </w:r>
+    </w:p>
+    <w:p>
+      <w:pPr>
+        <w:pStyle w:val="ListParagraph"/>
+        <w:numPr>
+          <w:ilvl w:val="1"/>
+          <w:numId w:val="1"/>
+        </w:numPr>
+      </w:pPr>
+      <w:r>
+        <w:t>Flower</w:t>
+      </w:r>
+    </w:p>
+    <w:p>
+      <w:pPr>
+        <w:pStyle w:val="ListParagraph"/>
+        <w:numPr>
+          <w:ilvl w:val="2"/>
+          <w:numId w:val="1"/>
+        </w:numPr>
+      </w:pPr>
+      <w:r>
+        <w:t>Increased shield regeneration rate by 100%</w:t>
+      </w:r>
+    </w:p>
+    <w:p>
+      <w:pPr>
+        <w:pStyle w:val="ListParagraph"/>
+        <w:numPr>
+          <w:ilvl w:val="0"/>
+          <w:numId w:val="1"/>
+        </w:numPr>
+      </w:pPr>
+      <w:r>
+        <w:t>Summon Enchants</w:t>
+      </w:r>
+      <w:r>
+        <w:t>- Doesn’t apply to Succubus Ball</w:t>
+      </w:r>
+    </w:p>
+    <w:p>
+      <w:pPr>
+        <w:pStyle w:val="ListParagraph"/>
+        <w:numPr>
+          <w:ilvl w:val="1"/>
+          <w:numId w:val="1"/>
+        </w:numPr>
+      </w:pPr>
+      <w:r>
+        <w:t>Rebirth</w:t>
+      </w:r>
+    </w:p>
+    <w:p>
+      <w:pPr>
+        <w:pStyle w:val="ListParagraph"/>
+        <w:numPr>
+          <w:ilvl w:val="2"/>
+          <w:numId w:val="1"/>
+        </w:numPr>
+      </w:pPr>
+      <w:r>
+        <w:t>Chance on summon death a phoenix fights for you.</w:t>
+      </w:r>
+    </w:p>
+    <w:p>
+      <w:pPr>
+        <w:pStyle w:val="ListParagraph"/>
+        <w:numPr>
+          <w:ilvl w:val="1"/>
+          <w:numId w:val="1"/>
+        </w:numPr>
+      </w:pPr>
+      <w:r>
+        <w:t>Shake 1</w:t>
+      </w:r>
+    </w:p>
+    <w:p>
+      <w:pPr>
+        <w:pStyle w:val="ListParagraph"/>
+        <w:numPr>
+          <w:ilvl w:val="2"/>
+          <w:numId w:val="1"/>
+        </w:numPr>
+      </w:pPr>
+      <w:r>
+        <w:t>Enemy that kills summon gets stunned</w:t>
+      </w:r>
+    </w:p>
+    <w:p>
+      <w:pPr>
+        <w:pStyle w:val="ListParagraph"/>
+        <w:numPr>
+          <w:ilvl w:val="1"/>
+          <w:numId w:val="1"/>
+        </w:numPr>
+      </w:pPr>
+      <w:r>
+        <w:t>Jihad 1</w:t>
+      </w:r>
+    </w:p>
+    <w:p>
+      <w:pPr>
+        <w:pStyle w:val="ListParagraph"/>
+        <w:numPr>
+          <w:ilvl w:val="2"/>
+          <w:numId w:val="1"/>
+        </w:numPr>
+      </w:pPr>
+      <w:r>
+        <w:t>Enemy that dealt last hit receives fire damage</w:t>
+      </w:r>
+    </w:p>
+    <w:p>
+      <w:pPr>
+        <w:pStyle w:val="ListParagraph"/>
+        <w:numPr>
+          <w:ilvl w:val="1"/>
+          <w:numId w:val="1"/>
+        </w:numPr>
+      </w:pPr>
+      <w:r>
+        <w:t>Jihad 2</w:t>
+      </w:r>
+    </w:p>
+    <w:p>
+      <w:pPr>
+        <w:pStyle w:val="ListParagraph"/>
+        <w:numPr>
+          <w:ilvl w:val="2"/>
+          <w:numId w:val="1"/>
+        </w:numPr>
+      </w:pPr>
+      <w:r>
+        <w:t>Summons explodes fireballs in 8 directions on death.</w:t>
+      </w:r>
+    </w:p>
+    <w:p>
+      <w:pPr>
+        <w:pStyle w:val="ListParagraph"/>
+        <w:numPr>
+          <w:ilvl w:val="1"/>
+          <w:numId w:val="1"/>
+        </w:numPr>
+      </w:pPr>
+      <w:r>
+        <w:t>Jihad</w:t>
+      </w:r>
+      <w:r>
+        <w:t xml:space="preserve"> 3</w:t>
+      </w:r>
+    </w:p>
+    <w:p>
+      <w:pPr>
+        <w:pStyle w:val="ListParagraph"/>
+        <w:numPr>
+          <w:ilvl w:val="2"/>
+          <w:numId w:val="1"/>
+        </w:numPr>
+      </w:pPr>
+      <w:r>
+        <w:t>Summons explode</w:t>
+      </w:r>
+      <w:r>
+        <w:t xml:space="preserve"> a fire blast</w:t>
+      </w:r>
+      <w:r>
+        <w:t xml:space="preserve"> on death</w:t>
+      </w:r>
+    </w:p>
+    <w:p>
+      <w:pPr>
+        <w:pStyle w:val="ListParagraph"/>
+        <w:numPr>
+          <w:ilvl w:val="1"/>
+          <w:numId w:val="1"/>
+        </w:numPr>
+      </w:pPr>
+      <w:r>
+        <w:t>Icicle 1</w:t>
+      </w:r>
+    </w:p>
+    <w:p>
+      <w:pPr>
+        <w:pStyle w:val="ListParagraph"/>
+        <w:numPr>
+          <w:ilvl w:val="2"/>
+          <w:numId w:val="1"/>
+        </w:numPr>
+      </w:pPr>
+      <w:r>
+        <w:t>Enemy that dealt last hit receives ice damage</w:t>
+      </w:r>
+    </w:p>
+    <w:p>
+      <w:pPr>
+        <w:pStyle w:val="ListParagraph"/>
+        <w:numPr>
+          <w:ilvl w:val="1"/>
+          <w:numId w:val="1"/>
+        </w:numPr>
+      </w:pPr>
+      <w:r>
+        <w:t>Icicle 2</w:t>
+      </w:r>
+    </w:p>
+    <w:p>
+      <w:pPr>
+        <w:pStyle w:val="ListParagraph"/>
+        <w:numPr>
+          <w:ilvl w:val="2"/>
+          <w:numId w:val="1"/>
+        </w:numPr>
+      </w:pPr>
+      <w:r>
+        <w:t>Summon explodes icicles in 8 directions on death.</w:t>
+      </w:r>
+    </w:p>
+    <w:p>
+      <w:pPr>
+        <w:pStyle w:val="ListParagraph"/>
+        <w:numPr>
+          <w:ilvl w:val="1"/>
+          <w:numId w:val="1"/>
+        </w:numPr>
+      </w:pPr>
+      <w:r>
+        <w:t>Icicle 3</w:t>
+      </w:r>
+    </w:p>
+    <w:p>
+      <w:pPr>
+        <w:pStyle w:val="ListParagraph"/>
+        <w:numPr>
+          <w:ilvl w:val="2"/>
+          <w:numId w:val="1"/>
+        </w:numPr>
+      </w:pPr>
+      <w:r>
+        <w:t xml:space="preserve">Summon explodes an ice blast on death. </w:t>
+      </w:r>
+    </w:p>
+    <w:p>
+      <w:pPr>
+        <w:pStyle w:val="ListParagraph"/>
+        <w:numPr>
+          <w:ilvl w:val="1"/>
+          <w:numId w:val="1"/>
+        </w:numPr>
+      </w:pPr>
+      <w:r>
+        <w:t>Sacrifice</w:t>
+      </w:r>
+    </w:p>
+    <w:p>
+      <w:pPr>
+        <w:pStyle w:val="ListParagraph"/>
+        <w:numPr>
+          <w:ilvl w:val="2"/>
+          <w:numId w:val="1"/>
+        </w:numPr>
+      </w:pPr>
+      <w:r>
+        <w:t>Summons heal you on death</w:t>
+      </w:r>
+    </w:p>
+    <w:p>
+      <w:pPr>
+        <w:pStyle w:val="ListParagraph"/>
+        <w:numPr>
+          <w:ilvl w:val="1"/>
+          <w:numId w:val="1"/>
+        </w:numPr>
+      </w:pPr>
+      <w:r>
+        <w:t>Repay</w:t>
+      </w:r>
+    </w:p>
+    <w:p>
+      <w:pPr>
+        <w:pStyle w:val="ListParagraph"/>
+        <w:numPr>
+          <w:ilvl w:val="2"/>
+          <w:numId w:val="1"/>
+        </w:numPr>
+      </w:pPr>
+      <w:r>
+        <w:t>Summons restore GP on death</w:t>
+      </w:r>
+    </w:p>
+    <w:p>
+      <w:pPr>
+        <w:pStyle w:val="ListParagraph"/>
+        <w:numPr>
+          <w:ilvl w:val="1"/>
+          <w:numId w:val="1"/>
+        </w:numPr>
+      </w:pPr>
+      <w:r>
+        <w:t>Oh Snap</w:t>
+      </w:r>
+    </w:p>
+    <w:p>
+      <w:pPr>
+        <w:pStyle w:val="ListParagraph"/>
+        <w:numPr>
+          <w:ilvl w:val="2"/>
+          <w:numId w:val="1"/>
+        </w:numPr>
+      </w:pPr>
+      <w:proofErr w:type="gramStart"/>
+      <w:r>
+        <w:t>Summons receive</w:t>
+      </w:r>
+      <w:proofErr w:type="gramEnd"/>
+      <w:r>
+        <w:t xml:space="preserve"> damage buff when snapped to another location.</w:t>
+      </w:r>
+    </w:p>
+    <w:p>
+      <w:pPr>
+        <w:pStyle w:val="ListParagraph"/>
+        <w:numPr>
+          <w:ilvl w:val="1"/>
+          <w:numId w:val="1"/>
+        </w:numPr>
+      </w:pPr>
+      <w:r>
+        <w:t>Enrage</w:t>
+      </w:r>
+    </w:p>
+    <w:p>
+      <w:pPr>
+        <w:pStyle w:val="ListParagraph"/>
+        <w:numPr>
+          <w:ilvl w:val="2"/>
+          <w:numId w:val="1"/>
+        </w:numPr>
+      </w:pPr>
+      <w:r>
+        <w:t>Summons death up a buff on EB, causing him to deal 200% increased melee and GP damage for 10 seconds.</w:t>
+      </w:r>
+    </w:p>
+    <w:p>
+      <w:pPr>
+        <w:pStyle w:val="ListParagraph"/>
+        <w:numPr>
+          <w:ilvl w:val="1"/>
+          <w:numId w:val="1"/>
+        </w:numPr>
+      </w:pPr>
+      <w:r>
+        <w:t>Infidel</w:t>
+      </w:r>
+    </w:p>
+    <w:p>
+      <w:pPr>
+        <w:pStyle w:val="ListParagraph"/>
+        <w:numPr>
+          <w:ilvl w:val="2"/>
+          <w:numId w:val="1"/>
+        </w:numPr>
+      </w:pPr>
+      <w:r>
+        <w:lastRenderedPageBreak/>
+        <w:t xml:space="preserve">On player hit, all </w:t>
+      </w:r>
+      <w:proofErr w:type="gramStart"/>
+      <w:r>
+        <w:t>summons</w:t>
+      </w:r>
+      <w:proofErr w:type="gramEnd"/>
+      <w:r>
+        <w:t xml:space="preserve"> have a chance to be enraged dealing 100% damage to all attacks.</w:t>
+      </w:r>
+    </w:p>
+    <w:p>
+      <w:pPr>
+        <w:pStyle w:val="ListParagraph"/>
+        <w:numPr>
+          <w:ilvl w:val="1"/>
+          <w:numId w:val="1"/>
+        </w:numPr>
+      </w:pPr>
+      <w:r>
+        <w:t>Bounty</w:t>
+      </w:r>
+    </w:p>
+    <w:p>
+      <w:pPr>
+        <w:pStyle w:val="ListParagraph"/>
+        <w:numPr>
+          <w:ilvl w:val="2"/>
+          <w:numId w:val="1"/>
+        </w:numPr>
+      </w:pPr>
+      <w:r>
+        <w:t>Summons cost less to summon.</w:t>
+      </w:r>
+    </w:p>
+    <w:p>
+      <w:pPr>
+        <w:pStyle w:val="ListParagraph"/>
+        <w:numPr>
+          <w:ilvl w:val="1"/>
+          <w:numId w:val="1"/>
+        </w:numPr>
+      </w:pPr>
+      <w:r>
+        <w:t>Infected 1</w:t>
+      </w:r>
+    </w:p>
+    <w:p>
+      <w:pPr>
+        <w:pStyle w:val="ListParagraph"/>
+        <w:numPr>
+          <w:ilvl w:val="2"/>
+          <w:numId w:val="1"/>
+        </w:numPr>
+      </w:pPr>
+      <w:r>
+        <w:t>Enemy that killed summon receives poison damage.</w:t>
+      </w:r>
+    </w:p>
+    <w:p>
+      <w:pPr>
+        <w:pStyle w:val="ListParagraph"/>
+        <w:numPr>
+          <w:ilvl w:val="1"/>
+          <w:numId w:val="1"/>
+        </w:numPr>
+      </w:pPr>
+      <w:r>
+        <w:t>Infected 2</w:t>
+      </w:r>
+    </w:p>
+    <w:p>
+      <w:pPr>
+        <w:pStyle w:val="ListParagraph"/>
+        <w:numPr>
+          <w:ilvl w:val="2"/>
+          <w:numId w:val="1"/>
+        </w:numPr>
+      </w:pPr>
+      <w:r>
+        <w:t>Summons explode sending a poisonous bolt in 8 directions</w:t>
+      </w:r>
+    </w:p>
+    <w:p>
+      <w:pPr>
+        <w:pStyle w:val="ListParagraph"/>
+        <w:numPr>
+          <w:ilvl w:val="1"/>
+          <w:numId w:val="1"/>
+        </w:numPr>
+      </w:pPr>
+      <w:r>
+        <w:t>Infected</w:t>
+      </w:r>
+      <w:r>
+        <w:t xml:space="preserve"> 3</w:t>
+      </w:r>
+    </w:p>
+    <w:p>
+      <w:pPr>
+        <w:pStyle w:val="ListParagraph"/>
+        <w:numPr>
+          <w:ilvl w:val="2"/>
+          <w:numId w:val="1"/>
+        </w:numPr>
+      </w:pPr>
+      <w:r>
+        <w:t>Summons on death</w:t>
+      </w:r>
+      <w:r>
+        <w:t xml:space="preserve"> release a poisonous cloud</w:t>
+      </w:r>
+      <w:r>
+        <w:t xml:space="preserve"> burst</w:t>
+      </w:r>
+    </w:p>
+    <w:p>
+      <w:pPr>
+        <w:pStyle w:val="ListParagraph"/>
+        <w:numPr>
+          <w:ilvl w:val="1"/>
+          <w:numId w:val="1"/>
+        </w:numPr>
+      </w:pPr>
+      <w:r>
+        <w:t>Sync</w:t>
+      </w:r>
+    </w:p>
+    <w:p>
+      <w:pPr>
+        <w:pStyle w:val="ListParagraph"/>
+        <w:numPr>
+          <w:ilvl w:val="2"/>
+          <w:numId w:val="1"/>
+        </w:numPr>
+      </w:pPr>
+      <w:r>
+        <w:t>Heal potions you take also apply to summons</w:t>
+      </w:r>
+    </w:p>
+    <w:p>
+      <w:pPr>
+        <w:pStyle w:val="ListParagraph"/>
+        <w:numPr>
+          <w:ilvl w:val="1"/>
+          <w:numId w:val="1"/>
+        </w:numPr>
+      </w:pPr>
+      <w:r>
+        <w:t>Harvester</w:t>
+      </w:r>
+      <w:r>
+        <w:t xml:space="preserve"> 1</w:t>
+      </w:r>
+    </w:p>
+    <w:p>
+      <w:pPr>
+        <w:pStyle w:val="ListParagraph"/>
+        <w:numPr>
+          <w:ilvl w:val="2"/>
+          <w:numId w:val="1"/>
+        </w:numPr>
+      </w:pPr>
+      <w:r>
+        <w:t xml:space="preserve">Summon </w:t>
+      </w:r>
+      <w:r>
+        <w:t xml:space="preserve">normal </w:t>
+      </w:r>
+      <w:r>
+        <w:t>attacks heal you for 10% of their</w:t>
+      </w:r>
+      <w:r>
+        <w:t xml:space="preserve"> </w:t>
+      </w:r>
+      <w:r>
+        <w:t>damage</w:t>
       </w:r>
       <w:r>
         <w:t>.</w:t>
@@ -2623,1505 +4476,19 @@
         </w:numPr>
       </w:pPr>
       <w:r>
-        <w:t>Darkness- Passive</w:t>
-      </w:r>
-    </w:p>
-    <w:p>
-      <w:pPr>
-        <w:pStyle w:val="ListParagraph"/>
-        <w:numPr>
-          <w:ilvl w:val="2"/>
-          <w:numId w:val="1"/>
-        </w:numPr>
-      </w:pPr>
-      <w:r>
-        <w:t>Increases Elemental Bonus Shadow Damage by 100%</w:t>
-      </w:r>
-    </w:p>
-    <w:p>
-      <w:pPr>
-        <w:pStyle w:val="ListParagraph"/>
-        <w:numPr>
-          <w:ilvl w:val="1"/>
-          <w:numId w:val="1"/>
-        </w:numPr>
-      </w:pPr>
-      <w:r>
-        <w:t>Glow</w:t>
-      </w:r>
-    </w:p>
-    <w:p>
-      <w:pPr>
-        <w:pStyle w:val="ListParagraph"/>
-        <w:numPr>
-          <w:ilvl w:val="2"/>
-          <w:numId w:val="1"/>
-        </w:numPr>
-      </w:pPr>
-      <w:r>
-        <w:t>Increases</w:t>
-      </w:r>
-      <w:r>
-        <w:t xml:space="preserve"> bonus Resist Shadow by 100</w:t>
-      </w:r>
-    </w:p>
-    <w:p>
-      <w:pPr>
-        <w:pStyle w:val="ListParagraph"/>
-        <w:numPr>
-          <w:ilvl w:val="1"/>
-          <w:numId w:val="1"/>
-        </w:numPr>
-      </w:pPr>
-      <w:r>
-        <w:t>Shade- Passive</w:t>
-      </w:r>
-    </w:p>
-    <w:p>
-      <w:pPr>
-        <w:pStyle w:val="ListParagraph"/>
-        <w:numPr>
-          <w:ilvl w:val="2"/>
-          <w:numId w:val="1"/>
-        </w:numPr>
-      </w:pPr>
-      <w:r>
-        <w:t>Increases Resist Shadow damage by 100%</w:t>
-      </w:r>
-    </w:p>
-    <w:p>
-      <w:pPr>
-        <w:pStyle w:val="ListParagraph"/>
-        <w:numPr>
-          <w:ilvl w:val="2"/>
-          <w:numId w:val="1"/>
-        </w:numPr>
-      </w:pPr>
-      <w:r>
-        <w:t>Reduces Blind Time</w:t>
-      </w:r>
-    </w:p>
-    <w:p>
-      <w:pPr>
-        <w:pStyle w:val="ListParagraph"/>
-        <w:numPr>
-          <w:ilvl w:val="1"/>
-          <w:numId w:val="1"/>
-        </w:numPr>
-      </w:pPr>
-      <w:r>
-        <w:lastRenderedPageBreak/>
-        <w:t>Cursed</w:t>
-      </w:r>
-    </w:p>
-    <w:p>
-      <w:pPr>
-        <w:pStyle w:val="ListParagraph"/>
-        <w:numPr>
-          <w:ilvl w:val="2"/>
-          <w:numId w:val="1"/>
-        </w:numPr>
-      </w:pPr>
-      <w:r>
-        <w:t>Lowers enemy GP damage by a percentage.</w:t>
-      </w:r>
-    </w:p>
-    <w:p>
-      <w:pPr>
-        <w:pStyle w:val="ListParagraph"/>
-        <w:numPr>
-          <w:ilvl w:val="1"/>
-          <w:numId w:val="1"/>
-        </w:numPr>
-      </w:pPr>
-      <w:r>
-        <w:t>Eclipse</w:t>
-      </w:r>
-    </w:p>
-    <w:p>
-      <w:pPr>
-        <w:pStyle w:val="ListParagraph"/>
-        <w:numPr>
-          <w:ilvl w:val="2"/>
-          <w:numId w:val="1"/>
-        </w:numPr>
-      </w:pPr>
-      <w:r>
-        <w:t>Creates an aura of darkness that does shadow damage over time.</w:t>
-      </w:r>
-    </w:p>
-    <w:p>
-      <w:pPr>
-        <w:pStyle w:val="ListParagraph"/>
-        <w:numPr>
-          <w:ilvl w:val="1"/>
-          <w:numId w:val="1"/>
-        </w:numPr>
-      </w:pPr>
-      <w:r>
-        <w:t>Fade</w:t>
-      </w:r>
-    </w:p>
-    <w:p>
-      <w:pPr>
-        <w:pStyle w:val="ListParagraph"/>
-        <w:numPr>
-          <w:ilvl w:val="2"/>
-          <w:numId w:val="1"/>
-        </w:numPr>
-      </w:pPr>
-      <w:r>
-        <w:t>Small chance to avoid all damage</w:t>
-      </w:r>
-    </w:p>
-    <w:p>
-      <w:pPr>
-        <w:pStyle w:val="ListParagraph"/>
-        <w:numPr>
-          <w:ilvl w:val="1"/>
-          <w:numId w:val="1"/>
-        </w:numPr>
-      </w:pPr>
-      <w:r>
-        <w:t>Fracture</w:t>
-      </w:r>
-    </w:p>
-    <w:p>
-      <w:pPr>
-        <w:pStyle w:val="ListParagraph"/>
-        <w:numPr>
-          <w:ilvl w:val="2"/>
-          <w:numId w:val="1"/>
-        </w:numPr>
-      </w:pPr>
-      <w:r>
-        <w:t xml:space="preserve">Chance to lowers enemy resistance by </w:t>
-      </w:r>
-      <w:r>
-        <w:t>1</w:t>
-      </w:r>
-      <w:r>
-        <w:t>5% for 5 seconds</w:t>
-      </w:r>
-    </w:p>
-    <w:p>
-      <w:pPr>
-        <w:pStyle w:val="ListParagraph"/>
-        <w:numPr>
-          <w:ilvl w:val="1"/>
-          <w:numId w:val="1"/>
-        </w:numPr>
-      </w:pPr>
-      <w:r>
-        <w:t>Fright</w:t>
-      </w:r>
-    </w:p>
-    <w:p>
-      <w:pPr>
-        <w:pStyle w:val="ListParagraph"/>
-        <w:numPr>
-          <w:ilvl w:val="2"/>
-          <w:numId w:val="1"/>
-        </w:numPr>
-      </w:pPr>
-      <w:r>
-        <w:t>Enemies run away in fear for 3 seconds.</w:t>
-      </w:r>
-    </w:p>
-    <w:p>
-      <w:pPr>
-        <w:pStyle w:val="ListParagraph"/>
-        <w:numPr>
-          <w:ilvl w:val="1"/>
-          <w:numId w:val="1"/>
-        </w:numPr>
-      </w:pPr>
-      <w:r>
-        <w:t>Shadow Bolt</w:t>
-      </w:r>
-    </w:p>
-    <w:p>
-      <w:pPr>
-        <w:pStyle w:val="ListParagraph"/>
-        <w:numPr>
-          <w:ilvl w:val="2"/>
-          <w:numId w:val="1"/>
-        </w:numPr>
-      </w:pPr>
-      <w:r>
-        <w:t>Throw a projectile from your weapon</w:t>
-      </w:r>
-    </w:p>
-    <w:p>
-      <w:pPr>
-        <w:pStyle w:val="ListParagraph"/>
-        <w:numPr>
-          <w:ilvl w:val="1"/>
-          <w:numId w:val="1"/>
-        </w:numPr>
-      </w:pPr>
-      <w:r>
-        <w:t>Shadow Skin</w:t>
-      </w:r>
-    </w:p>
-    <w:p>
-      <w:pPr>
-        <w:pStyle w:val="ListParagraph"/>
-        <w:numPr>
-          <w:ilvl w:val="2"/>
-          <w:numId w:val="1"/>
-        </w:numPr>
-      </w:pPr>
-      <w:r>
-        <w:t>Increases Armor by 50%</w:t>
-      </w:r>
-    </w:p>
-    <w:p>
-      <w:pPr>
-        <w:pStyle w:val="ListParagraph"/>
-        <w:numPr>
-          <w:ilvl w:val="2"/>
-          <w:numId w:val="1"/>
-        </w:numPr>
-      </w:pPr>
-      <w:r>
-        <w:t>Increases Resist Shadow damage by 50%</w:t>
-      </w:r>
-    </w:p>
-    <w:p>
-      <w:pPr>
-        <w:pStyle w:val="ListParagraph"/>
-        <w:numPr>
-          <w:ilvl w:val="0"/>
-          <w:numId w:val="1"/>
-        </w:numPr>
-      </w:pPr>
-      <w:r>
-        <w:t>Light</w:t>
-      </w:r>
-    </w:p>
-    <w:p>
-      <w:pPr>
-        <w:pStyle w:val="ListParagraph"/>
-        <w:numPr>
-          <w:ilvl w:val="1"/>
-          <w:numId w:val="1"/>
-        </w:numPr>
-      </w:pPr>
-      <w:r>
-        <w:t>Shin</w:t>
-      </w:r>
-      <w:r>
-        <w:t>y</w:t>
-      </w:r>
-    </w:p>
-    <w:p>
-      <w:pPr>
-        <w:pStyle w:val="ListParagraph"/>
-        <w:numPr>
-          <w:ilvl w:val="2"/>
-          <w:numId w:val="1"/>
-        </w:numPr>
-      </w:pPr>
-      <w:proofErr w:type="spellStart"/>
-      <w:r>
-        <w:t>Damae</w:t>
-      </w:r>
-      <w:proofErr w:type="spellEnd"/>
-      <w:r>
-        <w:t xml:space="preserve"> 1-3</w:t>
-      </w:r>
-    </w:p>
-    <w:p>
-      <w:pPr>
-        <w:pStyle w:val="ListParagraph"/>
-        <w:numPr>
-          <w:ilvl w:val="2"/>
-          <w:numId w:val="1"/>
-        </w:numPr>
-      </w:pPr>
-      <w:proofErr w:type="spellStart"/>
-      <w:r>
-        <w:t>Debuff</w:t>
-      </w:r>
-      <w:proofErr w:type="spellEnd"/>
-      <w:r>
-        <w:t>: Blind</w:t>
-      </w:r>
-    </w:p>
-    <w:p>
-      <w:pPr>
-        <w:pStyle w:val="ListParagraph"/>
-        <w:numPr>
-          <w:ilvl w:val="1"/>
-          <w:numId w:val="1"/>
-        </w:numPr>
-      </w:pPr>
-      <w:r>
-        <w:t>Luminous</w:t>
-      </w:r>
-    </w:p>
-    <w:p>
-      <w:pPr>
-        <w:pStyle w:val="ListParagraph"/>
-        <w:numPr>
-          <w:ilvl w:val="2"/>
-          <w:numId w:val="1"/>
-        </w:numPr>
-      </w:pPr>
-      <w:r>
-        <w:t>Shoots out ball of white energy</w:t>
-      </w:r>
-    </w:p>
-    <w:p>
-      <w:pPr>
-        <w:pStyle w:val="ListParagraph"/>
-        <w:numPr>
-          <w:ilvl w:val="1"/>
-          <w:numId w:val="1"/>
-        </w:numPr>
-      </w:pPr>
-      <w:r>
-        <w:t>Shining</w:t>
-      </w:r>
-    </w:p>
-    <w:p>
-      <w:pPr>
-        <w:pStyle w:val="ListParagraph"/>
-        <w:numPr>
-          <w:ilvl w:val="2"/>
-          <w:numId w:val="1"/>
-        </w:numPr>
-      </w:pPr>
-      <w:r>
-        <w:t>Reveals invisible enemies</w:t>
-      </w:r>
-    </w:p>
-    <w:p>
-      <w:pPr>
-        <w:pStyle w:val="ListParagraph"/>
-        <w:numPr>
-          <w:ilvl w:val="1"/>
-          <w:numId w:val="1"/>
-        </w:numPr>
-      </w:pPr>
-      <w:r>
-        <w:t>Blessings</w:t>
-      </w:r>
-    </w:p>
-    <w:p>
-      <w:pPr>
-        <w:pStyle w:val="ListParagraph"/>
-        <w:numPr>
-          <w:ilvl w:val="2"/>
-          <w:numId w:val="1"/>
-        </w:numPr>
-      </w:pPr>
-      <w:r>
-        <w:t>Increases Glory</w:t>
-      </w:r>
-      <w:r>
-        <w:t xml:space="preserve"> by 1</w:t>
-      </w:r>
-    </w:p>
-    <w:p>
-      <w:pPr>
-        <w:pStyle w:val="ListParagraph"/>
-        <w:numPr>
-          <w:ilvl w:val="1"/>
-          <w:numId w:val="1"/>
-        </w:numPr>
-      </w:pPr>
-      <w:r>
-        <w:t>Flash</w:t>
-      </w:r>
-    </w:p>
-    <w:p>
-      <w:pPr>
-        <w:pStyle w:val="ListParagraph"/>
-        <w:numPr>
-          <w:ilvl w:val="2"/>
-          <w:numId w:val="1"/>
-        </w:numPr>
-      </w:pPr>
-      <w:proofErr w:type="spellStart"/>
-      <w:r>
-        <w:t>Debuff</w:t>
-      </w:r>
-      <w:proofErr w:type="spellEnd"/>
-      <w:r>
-        <w:t>: Blind</w:t>
-      </w:r>
-    </w:p>
-    <w:p>
-      <w:pPr>
-        <w:pStyle w:val="ListParagraph"/>
-        <w:numPr>
-          <w:ilvl w:val="1"/>
-          <w:numId w:val="1"/>
-        </w:numPr>
-      </w:pPr>
-      <w:r>
-        <w:t>Solar</w:t>
-      </w:r>
-    </w:p>
-    <w:p>
-      <w:pPr>
-        <w:pStyle w:val="ListParagraph"/>
-        <w:numPr>
-          <w:ilvl w:val="2"/>
-          <w:numId w:val="1"/>
-        </w:numPr>
-      </w:pPr>
-      <w:r>
-        <w:t>Increases summon GP regeneration</w:t>
-      </w:r>
-    </w:p>
-    <w:p>
-      <w:pPr>
-        <w:pStyle w:val="ListParagraph"/>
-        <w:numPr>
-          <w:ilvl w:val="1"/>
-          <w:numId w:val="1"/>
-        </w:numPr>
-      </w:pPr>
-      <w:r>
-        <w:t>Healing</w:t>
-      </w:r>
-    </w:p>
-    <w:p>
-      <w:pPr>
-        <w:pStyle w:val="ListParagraph"/>
-        <w:numPr>
-          <w:ilvl w:val="2"/>
-          <w:numId w:val="1"/>
-        </w:numPr>
-      </w:pPr>
-      <w:r>
-        <w:t>Heals 1 HP over time.</w:t>
-      </w:r>
-    </w:p>
-    <w:p>
-      <w:pPr>
-        <w:pStyle w:val="ListParagraph"/>
-        <w:numPr>
-          <w:ilvl w:val="1"/>
-          <w:numId w:val="1"/>
-        </w:numPr>
-      </w:pPr>
-      <w:r>
-        <w:t>Energizer</w:t>
-      </w:r>
-    </w:p>
-    <w:p>
-      <w:pPr>
-        <w:pStyle w:val="ListParagraph"/>
-        <w:numPr>
-          <w:ilvl w:val="2"/>
-          <w:numId w:val="1"/>
-        </w:numPr>
-      </w:pPr>
-      <w:r>
-        <w:t>You can charge attacks.</w:t>
-      </w:r>
-    </w:p>
-    <w:p>
-      <w:pPr>
-        <w:pStyle w:val="ListParagraph"/>
-        <w:numPr>
-          <w:ilvl w:val="2"/>
-          <w:numId w:val="1"/>
-        </w:numPr>
-      </w:pPr>
-      <w:r>
-        <w:t>Damage increase by 30% every second for a maximum of 3 seconds.</w:t>
-      </w:r>
-    </w:p>
-    <w:p>
-      <w:pPr>
-        <w:pStyle w:val="ListParagraph"/>
-        <w:numPr>
-          <w:ilvl w:val="1"/>
-          <w:numId w:val="1"/>
-        </w:numPr>
-      </w:pPr>
-      <w:r>
-        <w:t>Blinds</w:t>
-      </w:r>
-    </w:p>
-    <w:p>
-      <w:pPr>
-        <w:pStyle w:val="ListParagraph"/>
-        <w:numPr>
-          <w:ilvl w:val="2"/>
-          <w:numId w:val="1"/>
-        </w:numPr>
-      </w:pPr>
-      <w:r>
-        <w:t>Increases Light resistance by 1-5</w:t>
-      </w:r>
-    </w:p>
-    <w:p>
-      <w:pPr>
-        <w:pStyle w:val="ListParagraph"/>
-        <w:numPr>
-          <w:ilvl w:val="1"/>
-          <w:numId w:val="1"/>
-        </w:numPr>
-      </w:pPr>
-      <w:r>
-        <w:t>Tinted</w:t>
-      </w:r>
-    </w:p>
-    <w:p>
-      <w:pPr>
-        <w:pStyle w:val="ListParagraph"/>
-        <w:numPr>
-          <w:ilvl w:val="2"/>
-          <w:numId w:val="1"/>
-        </w:numPr>
-      </w:pPr>
-      <w:r>
-        <w:t>Increases Light resistance</w:t>
-      </w:r>
-      <w:r>
-        <w:t xml:space="preserve"> bonus</w:t>
-      </w:r>
-      <w:r>
-        <w:t xml:space="preserve"> by 100%</w:t>
-      </w:r>
-    </w:p>
-    <w:p>
-      <w:pPr>
-        <w:pStyle w:val="ListParagraph"/>
-        <w:numPr>
-          <w:ilvl w:val="1"/>
-          <w:numId w:val="1"/>
-        </w:numPr>
-      </w:pPr>
-      <w:r>
-        <w:t>Repair</w:t>
-      </w:r>
-    </w:p>
-    <w:p>
-      <w:pPr>
-        <w:pStyle w:val="ListParagraph"/>
-        <w:numPr>
-          <w:ilvl w:val="2"/>
-          <w:numId w:val="1"/>
-        </w:numPr>
-      </w:pPr>
-      <w:r>
-        <w:t>Chance on strike to increase HP regeneration</w:t>
-      </w:r>
-    </w:p>
-    <w:p>
-      <w:pPr>
-        <w:pStyle w:val="ListParagraph"/>
-        <w:numPr>
-          <w:ilvl w:val="1"/>
-          <w:numId w:val="1"/>
-        </w:numPr>
-      </w:pPr>
-      <w:r>
-        <w:t>Chastened</w:t>
-      </w:r>
-    </w:p>
-    <w:p>
-      <w:pPr>
-        <w:pStyle w:val="ListParagraph"/>
-        <w:numPr>
-          <w:ilvl w:val="2"/>
-          <w:numId w:val="1"/>
-        </w:numPr>
-      </w:pPr>
-      <w:r>
-        <w:t>GP damage increased by 50%</w:t>
-      </w:r>
-    </w:p>
-    <w:p>
-      <w:pPr>
-        <w:pStyle w:val="ListParagraph"/>
-        <w:numPr>
-          <w:ilvl w:val="1"/>
-          <w:numId w:val="1"/>
-        </w:numPr>
-      </w:pPr>
-      <w:proofErr w:type="spellStart"/>
-      <w:r>
-        <w:lastRenderedPageBreak/>
-        <w:t>Virture</w:t>
-      </w:r>
-      <w:proofErr w:type="spellEnd"/>
-    </w:p>
-    <w:p>
-      <w:pPr>
-        <w:pStyle w:val="ListParagraph"/>
-        <w:numPr>
-          <w:ilvl w:val="2"/>
-          <w:numId w:val="1"/>
-        </w:numPr>
-      </w:pPr>
-      <w:r>
-        <w:t xml:space="preserve">Increased Melee </w:t>
-      </w:r>
-      <w:proofErr w:type="spellStart"/>
-      <w:r>
-        <w:t>Crit</w:t>
-      </w:r>
-      <w:proofErr w:type="spellEnd"/>
-      <w:r>
-        <w:t xml:space="preserve"> Bonus Damage</w:t>
-      </w:r>
-    </w:p>
-    <w:p>
-      <w:pPr>
-        <w:pStyle w:val="ListParagraph"/>
-        <w:numPr>
-          <w:ilvl w:val="1"/>
-          <w:numId w:val="1"/>
-        </w:numPr>
-      </w:pPr>
-      <w:r>
-        <w:t>Hallowed</w:t>
-      </w:r>
-    </w:p>
-    <w:p>
-      <w:pPr>
-        <w:pStyle w:val="ListParagraph"/>
-        <w:numPr>
-          <w:ilvl w:val="2"/>
-          <w:numId w:val="1"/>
-        </w:numPr>
-      </w:pPr>
-      <w:r>
-        <w:t>Increased damage to undead</w:t>
-      </w:r>
-    </w:p>
-    <w:p>
-      <w:pPr>
-        <w:pStyle w:val="ListParagraph"/>
-        <w:numPr>
-          <w:ilvl w:val="1"/>
-          <w:numId w:val="1"/>
-        </w:numPr>
-      </w:pPr>
-      <w:r>
-        <w:t>Antidote</w:t>
-      </w:r>
-    </w:p>
-    <w:p>
-      <w:pPr>
-        <w:pStyle w:val="ListParagraph"/>
-        <w:numPr>
-          <w:ilvl w:val="2"/>
-          <w:numId w:val="1"/>
-        </w:numPr>
-      </w:pPr>
-      <w:r>
-        <w:t>Lower Poison timer</w:t>
-      </w:r>
-    </w:p>
-    <w:p>
-      <w:pPr>
-        <w:pStyle w:val="ListParagraph"/>
-        <w:numPr>
-          <w:ilvl w:val="1"/>
-          <w:numId w:val="1"/>
-        </w:numPr>
-      </w:pPr>
-      <w:r>
-        <w:t>Soul Chain</w:t>
-      </w:r>
-    </w:p>
-    <w:p>
-      <w:pPr>
-        <w:pStyle w:val="ListParagraph"/>
-        <w:numPr>
-          <w:ilvl w:val="2"/>
-          <w:numId w:val="1"/>
-        </w:numPr>
-      </w:pPr>
-      <w:r>
-        <w:t>Damage you receive is divided between your summons.</w:t>
-      </w:r>
-    </w:p>
-    <w:p>
-      <w:pPr>
-        <w:pStyle w:val="ListParagraph"/>
-        <w:numPr>
-          <w:ilvl w:val="1"/>
-          <w:numId w:val="1"/>
-        </w:numPr>
-      </w:pPr>
-      <w:r>
-        <w:t>Hearty</w:t>
-      </w:r>
-    </w:p>
-    <w:p>
-      <w:pPr>
-        <w:pStyle w:val="ListParagraph"/>
-        <w:numPr>
-          <w:ilvl w:val="2"/>
-          <w:numId w:val="1"/>
-        </w:numPr>
-      </w:pPr>
-      <w:r>
-        <w:t>Increased Max HP by 100%</w:t>
-      </w:r>
-    </w:p>
-    <w:p>
-      <w:pPr>
-        <w:pStyle w:val="ListParagraph"/>
-        <w:numPr>
-          <w:ilvl w:val="0"/>
-          <w:numId w:val="1"/>
-        </w:numPr>
-      </w:pPr>
-      <w:proofErr w:type="spellStart"/>
-      <w:r>
-        <w:t>Misc</w:t>
-      </w:r>
-      <w:proofErr w:type="spellEnd"/>
-    </w:p>
-    <w:p>
-      <w:pPr>
-        <w:pStyle w:val="ListParagraph"/>
-        <w:numPr>
-          <w:ilvl w:val="1"/>
-          <w:numId w:val="1"/>
-        </w:numPr>
-      </w:pPr>
-      <w:r>
-        <w:t>Tithe</w:t>
-      </w:r>
-    </w:p>
-    <w:p>
-      <w:pPr>
-        <w:pStyle w:val="ListParagraph"/>
-        <w:numPr>
-          <w:ilvl w:val="2"/>
-          <w:numId w:val="1"/>
-        </w:numPr>
-      </w:pPr>
-      <w:r>
-        <w:t>Increases Gold drops by 100%</w:t>
-      </w:r>
-    </w:p>
-    <w:p>
-      <w:pPr>
-        <w:pStyle w:val="ListParagraph"/>
-        <w:numPr>
-          <w:ilvl w:val="1"/>
-          <w:numId w:val="1"/>
-        </w:numPr>
-      </w:pPr>
-      <w:r>
-        <w:t>Age</w:t>
-      </w:r>
-    </w:p>
-    <w:p>
-      <w:pPr>
-        <w:pStyle w:val="ListParagraph"/>
-        <w:numPr>
-          <w:ilvl w:val="2"/>
-          <w:numId w:val="1"/>
-        </w:numPr>
-      </w:pPr>
-      <w:r>
-        <w:t xml:space="preserve">Increases Experience earned by </w:t>
-      </w:r>
-      <w:r>
-        <w:t>1</w:t>
-      </w:r>
-      <w:r>
-        <w:t>50%</w:t>
-      </w:r>
-    </w:p>
-    <w:p>
-      <w:pPr>
-        <w:pStyle w:val="ListParagraph"/>
-        <w:numPr>
-          <w:ilvl w:val="1"/>
-          <w:numId w:val="1"/>
-        </w:numPr>
-      </w:pPr>
-      <w:r>
-        <w:t>Barrier</w:t>
-      </w:r>
-    </w:p>
-    <w:p>
-      <w:pPr>
-        <w:pStyle w:val="ListParagraph"/>
-        <w:numPr>
-          <w:ilvl w:val="2"/>
-          <w:numId w:val="1"/>
-        </w:numPr>
-      </w:pPr>
-      <w:r>
-        <w:t>Reflects magic damage to surrounding enemies.</w:t>
-      </w:r>
-    </w:p>
-    <w:p>
-      <w:pPr>
-        <w:pStyle w:val="ListParagraph"/>
-        <w:numPr>
-          <w:ilvl w:val="1"/>
-          <w:numId w:val="1"/>
-        </w:numPr>
-      </w:pPr>
-      <w:r>
-        <w:t>Reflex</w:t>
-      </w:r>
-    </w:p>
-    <w:p>
-      <w:pPr>
-        <w:pStyle w:val="ListParagraph"/>
-        <w:numPr>
-          <w:ilvl w:val="2"/>
-          <w:numId w:val="1"/>
-        </w:numPr>
-      </w:pPr>
-      <w:r>
-        <w:t>Blocking has a chance to reflect melee damage back to attacker.</w:t>
-      </w:r>
-    </w:p>
-    <w:p>
-      <w:pPr>
-        <w:pStyle w:val="ListParagraph"/>
-        <w:numPr>
-          <w:ilvl w:val="1"/>
-          <w:numId w:val="1"/>
-        </w:numPr>
-      </w:pPr>
-      <w:r>
-        <w:t>Reaper</w:t>
-      </w:r>
-    </w:p>
-    <w:p>
-      <w:pPr>
-        <w:pStyle w:val="ListParagraph"/>
-        <w:numPr>
-          <w:ilvl w:val="2"/>
-          <w:numId w:val="1"/>
-        </w:numPr>
-      </w:pPr>
-      <w:r>
-        <w:t>Increased chance to gain souls</w:t>
-      </w:r>
-    </w:p>
-    <w:p>
-      <w:pPr>
-        <w:pStyle w:val="ListParagraph"/>
-        <w:numPr>
-          <w:ilvl w:val="1"/>
-          <w:numId w:val="1"/>
-        </w:numPr>
-      </w:pPr>
-      <w:r>
-        <w:t>Fright</w:t>
-      </w:r>
-    </w:p>
-    <w:p>
-      <w:pPr>
-        <w:pStyle w:val="ListParagraph"/>
-        <w:numPr>
-          <w:ilvl w:val="2"/>
-          <w:numId w:val="1"/>
-        </w:numPr>
-      </w:pPr>
-      <w:r>
-        <w:t>Chance to make enemies run away</w:t>
-      </w:r>
-    </w:p>
-    <w:p>
-      <w:pPr>
-        <w:pStyle w:val="ListParagraph"/>
-        <w:numPr>
-          <w:ilvl w:val="1"/>
-          <w:numId w:val="1"/>
-        </w:numPr>
-      </w:pPr>
-      <w:r>
-        <w:t>Influence</w:t>
-      </w:r>
-    </w:p>
-    <w:p>
-      <w:pPr>
-        <w:pStyle w:val="ListParagraph"/>
-        <w:numPr>
-          <w:ilvl w:val="2"/>
-          <w:numId w:val="1"/>
-        </w:numPr>
-      </w:pPr>
-      <w:r>
-        <w:t>Snap circle increased</w:t>
-      </w:r>
-    </w:p>
-    <w:p>
-      <w:pPr>
-        <w:pStyle w:val="ListParagraph"/>
-        <w:numPr>
-          <w:ilvl w:val="1"/>
-          <w:numId w:val="1"/>
-        </w:numPr>
-      </w:pPr>
-      <w:r>
-        <w:t>Domain</w:t>
-      </w:r>
-    </w:p>
-    <w:p>
-      <w:pPr>
-        <w:pStyle w:val="ListParagraph"/>
-        <w:numPr>
-          <w:ilvl w:val="2"/>
-          <w:numId w:val="1"/>
-        </w:numPr>
-      </w:pPr>
-      <w:r>
-        <w:t>Converted enemy projectiles do 50% more damage.</w:t>
-      </w:r>
-    </w:p>
-    <w:p>
-      <w:pPr>
-        <w:pStyle w:val="ListParagraph"/>
-        <w:numPr>
-          <w:ilvl w:val="1"/>
-          <w:numId w:val="1"/>
-        </w:numPr>
-      </w:pPr>
-      <w:r>
-        <w:t>Bulwark</w:t>
-      </w:r>
-    </w:p>
-    <w:p>
-      <w:pPr>
-        <w:pStyle w:val="ListParagraph"/>
-        <w:numPr>
-          <w:ilvl w:val="2"/>
-          <w:numId w:val="1"/>
-        </w:numPr>
-      </w:pPr>
-      <w:r>
-        <w:t>Shield HP is increased by 200%</w:t>
-      </w:r>
-    </w:p>
-    <w:p>
-      <w:pPr>
-        <w:pStyle w:val="ListParagraph"/>
-        <w:numPr>
-          <w:ilvl w:val="1"/>
-          <w:numId w:val="1"/>
-        </w:numPr>
-      </w:pPr>
-      <w:r>
-        <w:t>Recharge</w:t>
-      </w:r>
-    </w:p>
-    <w:p>
-      <w:pPr>
-        <w:pStyle w:val="ListParagraph"/>
-        <w:numPr>
-          <w:ilvl w:val="2"/>
-          <w:numId w:val="1"/>
-        </w:numPr>
-      </w:pPr>
-      <w:r>
-        <w:t>Lowers Shield CD by 10%</w:t>
-      </w:r>
-    </w:p>
-    <w:p>
-      <w:pPr>
-        <w:pStyle w:val="ListParagraph"/>
-        <w:numPr>
-          <w:ilvl w:val="1"/>
-          <w:numId w:val="1"/>
-        </w:numPr>
-      </w:pPr>
-      <w:proofErr w:type="spellStart"/>
-      <w:r>
-        <w:t>Energi</w:t>
-      </w:r>
-      <w:proofErr w:type="spellEnd"/>
-    </w:p>
-    <w:p>
-      <w:pPr>
-        <w:pStyle w:val="ListParagraph"/>
-        <w:numPr>
-          <w:ilvl w:val="2"/>
-          <w:numId w:val="1"/>
-        </w:numPr>
-      </w:pPr>
-      <w:r>
-        <w:t>Shield Heal Rate increased by 100%</w:t>
-      </w:r>
-    </w:p>
-    <w:p>
-      <w:pPr>
-        <w:pStyle w:val="ListParagraph"/>
-        <w:numPr>
-          <w:ilvl w:val="0"/>
-          <w:numId w:val="1"/>
-        </w:numPr>
-      </w:pPr>
-      <w:r>
-        <w:t>Shield</w:t>
-      </w:r>
-    </w:p>
-    <w:p>
-      <w:pPr>
-        <w:pStyle w:val="ListParagraph"/>
-        <w:numPr>
-          <w:ilvl w:val="1"/>
-          <w:numId w:val="1"/>
-        </w:numPr>
-      </w:pPr>
-      <w:r>
-        <w:t>Shock</w:t>
-      </w:r>
-    </w:p>
-    <w:p>
-      <w:pPr>
-        <w:pStyle w:val="ListParagraph"/>
-        <w:numPr>
-          <w:ilvl w:val="2"/>
-          <w:numId w:val="1"/>
-        </w:numPr>
-      </w:pPr>
-      <w:r>
-        <w:t>Chance on blocking to deal wind damage</w:t>
-      </w:r>
-    </w:p>
-    <w:p>
-      <w:pPr>
-        <w:pStyle w:val="ListParagraph"/>
-        <w:numPr>
-          <w:ilvl w:val="1"/>
-          <w:numId w:val="1"/>
-        </w:numPr>
-      </w:pPr>
-      <w:r>
-        <w:t>Flame</w:t>
-      </w:r>
-    </w:p>
-    <w:p>
-      <w:pPr>
-        <w:pStyle w:val="ListParagraph"/>
-        <w:numPr>
-          <w:ilvl w:val="2"/>
-          <w:numId w:val="1"/>
-        </w:numPr>
-      </w:pPr>
-      <w:r>
-        <w:t>Chance on blocking to deal fire damage</w:t>
-      </w:r>
-    </w:p>
-    <w:p>
-      <w:pPr>
-        <w:pStyle w:val="ListParagraph"/>
-        <w:numPr>
-          <w:ilvl w:val="1"/>
-          <w:numId w:val="1"/>
-        </w:numPr>
-      </w:pPr>
-      <w:r>
-        <w:t>Absorb</w:t>
-      </w:r>
-    </w:p>
-    <w:p>
-      <w:pPr>
-        <w:pStyle w:val="ListParagraph"/>
-        <w:numPr>
-          <w:ilvl w:val="2"/>
-          <w:numId w:val="1"/>
-        </w:numPr>
-      </w:pPr>
-      <w:r>
-        <w:t>Chance on block to restore 10% of damage blocked.</w:t>
-      </w:r>
-    </w:p>
-    <w:p>
-      <w:pPr>
-        <w:pStyle w:val="ListParagraph"/>
-        <w:numPr>
-          <w:ilvl w:val="1"/>
-          <w:numId w:val="1"/>
-        </w:numPr>
-      </w:pPr>
-      <w:r>
-        <w:t>Rash</w:t>
-      </w:r>
-    </w:p>
-    <w:p>
-      <w:pPr>
-        <w:pStyle w:val="ListParagraph"/>
-        <w:numPr>
-          <w:ilvl w:val="2"/>
-          <w:numId w:val="1"/>
-        </w:numPr>
-      </w:pPr>
-      <w:r>
-        <w:t>Chance on block to deal water damage</w:t>
-      </w:r>
-    </w:p>
-    <w:p>
-      <w:pPr>
-        <w:pStyle w:val="ListParagraph"/>
-        <w:numPr>
-          <w:ilvl w:val="1"/>
-          <w:numId w:val="1"/>
-        </w:numPr>
-      </w:pPr>
-      <w:r>
-        <w:lastRenderedPageBreak/>
-        <w:t>Cold Snap</w:t>
-      </w:r>
-    </w:p>
-    <w:p>
-      <w:pPr>
-        <w:pStyle w:val="ListParagraph"/>
-        <w:numPr>
-          <w:ilvl w:val="2"/>
-          <w:numId w:val="1"/>
-        </w:numPr>
-      </w:pPr>
-      <w:r>
-        <w:t>Chance on block to freeze opponent</w:t>
-      </w:r>
-    </w:p>
-    <w:p>
-      <w:pPr>
-        <w:pStyle w:val="ListParagraph"/>
-        <w:numPr>
-          <w:ilvl w:val="1"/>
-          <w:numId w:val="1"/>
-        </w:numPr>
-      </w:pPr>
-      <w:r>
-        <w:t>Rite</w:t>
-      </w:r>
-    </w:p>
-    <w:p>
-      <w:pPr>
-        <w:pStyle w:val="ListParagraph"/>
-        <w:numPr>
-          <w:ilvl w:val="2"/>
-          <w:numId w:val="1"/>
-        </w:numPr>
-      </w:pPr>
-      <w:r>
-        <w:t>Chance on block to restore 10% of GP from the damage that was blocked</w:t>
-      </w:r>
-    </w:p>
-    <w:p>
-      <w:pPr>
-        <w:pStyle w:val="ListParagraph"/>
-        <w:numPr>
-          <w:ilvl w:val="1"/>
-          <w:numId w:val="1"/>
-        </w:numPr>
-      </w:pPr>
-      <w:r>
-        <w:t>Shaker</w:t>
-      </w:r>
-    </w:p>
-    <w:p>
-      <w:pPr>
-        <w:pStyle w:val="ListParagraph"/>
-        <w:numPr>
-          <w:ilvl w:val="2"/>
-          <w:numId w:val="1"/>
-        </w:numPr>
-      </w:pPr>
-      <w:r>
-        <w:t>Chance on block to stun opponent</w:t>
-      </w:r>
-    </w:p>
-    <w:p>
-      <w:pPr>
-        <w:pStyle w:val="ListParagraph"/>
-        <w:numPr>
-          <w:ilvl w:val="1"/>
-          <w:numId w:val="1"/>
-        </w:numPr>
-      </w:pPr>
-      <w:r>
-        <w:t>Protection</w:t>
-      </w:r>
-    </w:p>
-    <w:p>
-      <w:pPr>
-        <w:pStyle w:val="ListParagraph"/>
-        <w:numPr>
-          <w:ilvl w:val="2"/>
-          <w:numId w:val="1"/>
-        </w:numPr>
-      </w:pPr>
-      <w:r>
-        <w:t>Increase shield HP by 100%</w:t>
-      </w:r>
-    </w:p>
-    <w:p>
-      <w:pPr>
-        <w:pStyle w:val="ListParagraph"/>
-        <w:numPr>
-          <w:ilvl w:val="1"/>
-          <w:numId w:val="1"/>
-        </w:numPr>
-      </w:pPr>
-      <w:r>
-        <w:t>Flower</w:t>
-      </w:r>
-    </w:p>
-    <w:p>
-      <w:pPr>
-        <w:pStyle w:val="ListParagraph"/>
-        <w:numPr>
-          <w:ilvl w:val="2"/>
-          <w:numId w:val="1"/>
-        </w:numPr>
-      </w:pPr>
-      <w:r>
-        <w:t>Increased shield regeneration rate by 100%</w:t>
-      </w:r>
-    </w:p>
-    <w:p>
-      <w:pPr>
-        <w:pStyle w:val="ListParagraph"/>
-        <w:numPr>
-          <w:ilvl w:val="0"/>
-          <w:numId w:val="1"/>
-        </w:numPr>
-      </w:pPr>
-      <w:r>
-        <w:t>Summon Enchants</w:t>
-      </w:r>
-      <w:r>
-        <w:t>- Doesn’t apply to Succubus Ball</w:t>
-      </w:r>
-    </w:p>
-    <w:p>
-      <w:pPr>
-        <w:pStyle w:val="ListParagraph"/>
-        <w:numPr>
-          <w:ilvl w:val="1"/>
-          <w:numId w:val="1"/>
-        </w:numPr>
-      </w:pPr>
-      <w:r>
-        <w:t>Jihad</w:t>
-      </w:r>
-    </w:p>
-    <w:p>
-      <w:pPr>
-        <w:pStyle w:val="ListParagraph"/>
-        <w:numPr>
-          <w:ilvl w:val="2"/>
-          <w:numId w:val="1"/>
-        </w:numPr>
-      </w:pPr>
-      <w:r>
-        <w:t>Summons explode on death</w:t>
-      </w:r>
-    </w:p>
-    <w:p>
-      <w:pPr>
-        <w:pStyle w:val="ListParagraph"/>
-        <w:numPr>
-          <w:ilvl w:val="1"/>
-          <w:numId w:val="1"/>
-        </w:numPr>
-      </w:pPr>
-      <w:r>
-        <w:t>Sacrifice</w:t>
-      </w:r>
-    </w:p>
-    <w:p>
-      <w:pPr>
-        <w:pStyle w:val="ListParagraph"/>
-        <w:numPr>
-          <w:ilvl w:val="2"/>
-          <w:numId w:val="1"/>
-        </w:numPr>
-      </w:pPr>
-      <w:r>
-        <w:t>Summons heal you on death</w:t>
-      </w:r>
-    </w:p>
-    <w:p>
-      <w:pPr>
-        <w:pStyle w:val="ListParagraph"/>
-        <w:numPr>
-          <w:ilvl w:val="1"/>
-          <w:numId w:val="1"/>
-        </w:numPr>
-      </w:pPr>
-      <w:r>
-        <w:t>Repay</w:t>
-      </w:r>
-    </w:p>
-    <w:p>
-      <w:pPr>
-        <w:pStyle w:val="ListParagraph"/>
-        <w:numPr>
-          <w:ilvl w:val="2"/>
-          <w:numId w:val="1"/>
-        </w:numPr>
-      </w:pPr>
-      <w:r>
-        <w:t>Summons restore GP on death</w:t>
-      </w:r>
-    </w:p>
-    <w:p>
-      <w:pPr>
-        <w:pStyle w:val="ListParagraph"/>
-        <w:numPr>
-          <w:ilvl w:val="1"/>
-          <w:numId w:val="1"/>
-        </w:numPr>
-      </w:pPr>
-      <w:r>
-        <w:t>Enrage</w:t>
-      </w:r>
-    </w:p>
-    <w:p>
-      <w:pPr>
-        <w:pStyle w:val="ListParagraph"/>
-        <w:numPr>
-          <w:ilvl w:val="2"/>
-          <w:numId w:val="1"/>
-        </w:numPr>
-      </w:pPr>
-      <w:r>
-        <w:t>Summons death up a buff on EB, causing him to deal 200% increased melee and GP damage for 10 seconds.</w:t>
-      </w:r>
-    </w:p>
-    <w:p>
-      <w:pPr>
-        <w:pStyle w:val="ListParagraph"/>
-        <w:numPr>
-          <w:ilvl w:val="1"/>
-          <w:numId w:val="1"/>
-        </w:numPr>
-      </w:pPr>
-      <w:r>
-        <w:t>Infidel</w:t>
-      </w:r>
-    </w:p>
-    <w:p>
-      <w:pPr>
-        <w:pStyle w:val="ListParagraph"/>
-        <w:numPr>
-          <w:ilvl w:val="2"/>
-          <w:numId w:val="1"/>
-        </w:numPr>
-      </w:pPr>
-      <w:r>
-        <w:t xml:space="preserve">On player hit, all </w:t>
-      </w:r>
-      <w:proofErr w:type="gramStart"/>
-      <w:r>
-        <w:t>summons</w:t>
-      </w:r>
-      <w:proofErr w:type="gramEnd"/>
-      <w:r>
-        <w:t xml:space="preserve"> have a chance to be enraged dealing 100% damage to all attacks.</w:t>
-      </w:r>
-    </w:p>
-    <w:p>
-      <w:pPr>
-        <w:pStyle w:val="ListParagraph"/>
-        <w:numPr>
-          <w:ilvl w:val="1"/>
-          <w:numId w:val="1"/>
-        </w:numPr>
-      </w:pPr>
-      <w:r>
-        <w:t>Bounty</w:t>
-      </w:r>
-    </w:p>
-    <w:p>
-      <w:pPr>
-        <w:pStyle w:val="ListParagraph"/>
-        <w:numPr>
-          <w:ilvl w:val="2"/>
-          <w:numId w:val="1"/>
-        </w:numPr>
-      </w:pPr>
-      <w:r>
-        <w:t>Summons cost less to summon.</w:t>
-      </w:r>
-    </w:p>
-    <w:p>
-      <w:pPr>
-        <w:pStyle w:val="ListParagraph"/>
-        <w:numPr>
-          <w:ilvl w:val="1"/>
-          <w:numId w:val="1"/>
-        </w:numPr>
-      </w:pPr>
-      <w:r>
-        <w:t>Infected</w:t>
-      </w:r>
-    </w:p>
-    <w:p>
-      <w:pPr>
-        <w:pStyle w:val="ListParagraph"/>
-        <w:numPr>
-          <w:ilvl w:val="2"/>
-          <w:numId w:val="1"/>
-        </w:numPr>
-      </w:pPr>
-      <w:r>
-        <w:t>Summons on dead release a poisonous cloud</w:t>
-      </w:r>
-    </w:p>
-    <w:p>
-      <w:pPr>
-        <w:pStyle w:val="ListParagraph"/>
-        <w:numPr>
-          <w:ilvl w:val="1"/>
-          <w:numId w:val="1"/>
-        </w:numPr>
-      </w:pPr>
-      <w:r>
-        <w:t>Sync</w:t>
-      </w:r>
-    </w:p>
-    <w:p>
-      <w:pPr>
-        <w:pStyle w:val="ListParagraph"/>
-        <w:numPr>
-          <w:ilvl w:val="2"/>
-          <w:numId w:val="1"/>
-        </w:numPr>
-      </w:pPr>
-      <w:r>
-        <w:t>Heal potions you take also apply to summons</w:t>
-      </w:r>
-    </w:p>
-    <w:p>
-      <w:pPr>
-        <w:pStyle w:val="ListParagraph"/>
-        <w:numPr>
-          <w:ilvl w:val="1"/>
-          <w:numId w:val="1"/>
-        </w:numPr>
-      </w:pPr>
-      <w:r>
-        <w:t>Harvester</w:t>
-      </w:r>
-    </w:p>
-    <w:p>
-      <w:pPr>
-        <w:pStyle w:val="ListParagraph"/>
-        <w:numPr>
-          <w:ilvl w:val="2"/>
-          <w:numId w:val="1"/>
-        </w:numPr>
-      </w:pPr>
-      <w:r>
-        <w:t>Summon attacks heal you for 10% of their damage</w:t>
+        <w:t>Harvester 2</w:t>
+      </w:r>
+    </w:p>
+    <w:p>
+      <w:pPr>
+        <w:pStyle w:val="ListParagraph"/>
+        <w:numPr>
+          <w:ilvl w:val="2"/>
+          <w:numId w:val="1"/>
+        </w:numPr>
+      </w:pPr>
+      <w:r>
+        <w:t>Summons special attacks heal for 10% of damage.</w:t>
       </w:r>
     </w:p>
     <w:sectPr>

</xml_diff>